<commit_message>
NEW FORMAT OF DATE AND TIME
</commit_message>
<xml_diff>
--- a/PROJECT_MANAGEMENT/MEMORY/MEMORY.docx
+++ b/PROJECT_MANAGEMENT/MEMORY/MEMORY.docx
@@ -2,11 +2,11 @@
 <file path=word/document.xml><?xml version="1.0" encoding="utf-8"?>
 <w:document xmlns:wpc="http://schemas.microsoft.com/office/word/2010/wordprocessingCanvas" xmlns:cx="http://schemas.microsoft.com/office/drawing/2014/chartex" xmlns:cx1="http://schemas.microsoft.com/office/drawing/2015/9/8/chartex" xmlns:cx2="http://schemas.microsoft.com/office/drawing/2015/10/21/chartex" xmlns:cx3="http://schemas.microsoft.com/office/drawing/2016/5/9/chartex" xmlns:cx4="http://schemas.microsoft.com/office/drawing/2016/5/10/chartex" xmlns:cx5="http://schemas.microsoft.com/office/drawing/2016/5/11/chartex" xmlns:cx6="http://schemas.microsoft.com/office/drawing/2016/5/12/chartex" xmlns:cx7="http://schemas.microsoft.com/office/drawing/2016/5/13/chartex" xmlns:cx8="http://schemas.microsoft.com/office/drawing/2016/5/14/chartex" xmlns:mc="http://schemas.openxmlformats.org/markup-compatibility/2006" xmlns:aink="http://schemas.microsoft.com/office/drawing/2016/ink" xmlns:am3d="http://schemas.microsoft.com/office/drawing/2017/model3d" xmlns:o="urn:schemas-microsoft-com:office:office" xmlns:r="http://schemas.openxmlformats.org/officeDocument/2006/relationships" xmlns:m="http://schemas.openxmlformats.org/officeDocument/2006/math" xmlns:v="urn:schemas-microsoft-com:vml" xmlns:wp14="http://schemas.microsoft.com/office/word/2010/wordprocessingDrawing" xmlns:wp="http://schemas.openxmlformats.org/drawingml/2006/wordprocessingDrawing" xmlns:w10="urn:schemas-microsoft-com:office:word" xmlns:w="http://schemas.openxmlformats.org/wordprocessingml/2006/main" xmlns:w14="http://schemas.microsoft.com/office/word/2010/wordml" xmlns:w15="http://schemas.microsoft.com/office/word/2012/wordml" xmlns:w16cex="http://schemas.microsoft.com/office/word/2018/wordml/cex" xmlns:w16cid="http://schemas.microsoft.com/office/word/2016/wordml/cid" xmlns:w16="http://schemas.microsoft.com/office/word/2018/wordml" xmlns:w16sdtdh="http://schemas.microsoft.com/office/word/2020/wordml/sdtdatahash" xmlns:w16se="http://schemas.microsoft.com/office/word/2015/wordml/symex" xmlns:wpg="http://schemas.microsoft.com/office/word/2010/wordprocessingGroup" xmlns:wpi="http://schemas.microsoft.com/office/word/2010/wordprocessingInk" xmlns:wne="http://schemas.microsoft.com/office/word/2006/wordml" xmlns:wps="http://schemas.microsoft.com/office/word/2010/wordprocessingShape" mc:Ignorable="w14 w15 w16se w16cid w16 w16cex w16sdtdh wp14">
   <w:body>
-    <w:bookmarkStart w:id="0" w:name="_Toc197889591" w:displacedByCustomXml="next"/>
-    <w:bookmarkStart w:id="1" w:name="_Toc197889534" w:displacedByCustomXml="next"/>
+    <w:bookmarkStart w:id="0" w:name="_Toc196580133" w:displacedByCustomXml="next"/>
+    <w:bookmarkStart w:id="1" w:name="_Toc196580029" w:displacedByCustomXml="next"/>
     <w:bookmarkStart w:id="2" w:name="_Toc196579768" w:displacedByCustomXml="next"/>
-    <w:bookmarkStart w:id="3" w:name="_Toc196580029" w:displacedByCustomXml="next"/>
-    <w:bookmarkStart w:id="4" w:name="_Toc196580133" w:displacedByCustomXml="next"/>
+    <w:bookmarkStart w:id="3" w:name="_Toc197889534" w:displacedByCustomXml="next"/>
+    <w:bookmarkStart w:id="4" w:name="_Toc197889591" w:displacedByCustomXml="next"/>
     <w:bookmarkStart w:id="5" w:name="_Toc196579519" w:displacedByCustomXml="next"/>
     <w:bookmarkStart w:id="6" w:name="_Toc196571039" w:displacedByCustomXml="next"/>
     <w:bookmarkStart w:id="7" w:name="_Toc196568591" w:displacedByCustomXml="next"/>
@@ -900,7 +900,7 @@
               <w:szCs w:val="20"/>
               <w:lang w:val="es-ES_tradnl" w:eastAsia="es-ES"/>
             </w:rPr>
-            <w:t>Mayo</w:t>
+            <w:t>Junio</w:t>
           </w:r>
           <w:r>
             <w:rPr>
@@ -3133,6 +3133,7 @@
       <w:pPr>
         <w:pStyle w:val="Ttulo1"/>
         <w:ind w:firstLine="0"/>
+        <w:jc w:val="both"/>
         <w:rPr>
           <w:rFonts w:ascii="Palatino Linotype" w:hAnsi="Palatino Linotype" w:cstheme="minorHAnsi"/>
           <w:b/>
@@ -3156,6 +3157,8 @@
     </w:p>
     <w:p>
       <w:pPr>
+        <w:ind w:firstLine="708"/>
+        <w:jc w:val="both"/>
         <w:rPr>
           <w:rFonts w:ascii="Palatino Linotype" w:hAnsi="Palatino Linotype"/>
           <w:sz w:val="24"/>
@@ -3241,18 +3244,17 @@
           <w:szCs w:val="24"/>
           <w:lang w:eastAsia="es-ES"/>
         </w:rPr>
-        <w:t xml:space="preserve"> está disponible para Android, iOS, macOS, Linux y Windows, ofreciendo una experiencia unificada, fluida y asistida por un agente de inteligencia artificial integrado, independientemente del dispositivo que utilice el usuario.</w:t>
-      </w:r>
-    </w:p>
-    <w:p>
-      <w:pPr>
+        <w:t xml:space="preserve"> está disponible para Android, iOS, macOS, </w:t>
+      </w:r>
+      <w:r>
         <w:rPr>
           <w:rFonts w:ascii="Palatino Linotype" w:hAnsi="Palatino Linotype"/>
           <w:sz w:val="24"/>
           <w:szCs w:val="24"/>
           <w:lang w:eastAsia="es-ES"/>
         </w:rPr>
-      </w:pPr>
+        <w:t>GNU/</w:t>
+      </w:r>
       <w:r>
         <w:rPr>
           <w:rFonts w:ascii="Palatino Linotype" w:hAnsi="Palatino Linotype"/>
@@ -3260,11 +3262,13 @@
           <w:szCs w:val="24"/>
           <w:lang w:eastAsia="es-ES"/>
         </w:rPr>
-        <w:t>La aplicación destaca por su interfaz interactiva y de fácil uso, lo que minimiza la curva de aprendizaje. Un aspecto clave es la personalización visual, permitiendo a los usuarios modificar la apariencia de la aplicación mediante la selección de colores dinámicos según sus preferencias. La eficiencia y la rapidez de respuesta son fundamentales para garantizar una experiencia sin interrupciones en todos los dispositivos compatibles.</w:t>
-      </w:r>
-    </w:p>
-    <w:p>
-      <w:pPr>
+        <w:t>Linux y Windows, ofreciendo una experiencia unificada, fluida y asistida por un agente de inteligencia artificial integrado, independientemente del dispositivo que utilice el usuario.</w:t>
+      </w:r>
+    </w:p>
+    <w:p>
+      <w:pPr>
+        <w:ind w:firstLine="708"/>
+        <w:jc w:val="both"/>
         <w:rPr>
           <w:rFonts w:ascii="Palatino Linotype" w:hAnsi="Palatino Linotype"/>
           <w:sz w:val="24"/>
@@ -3272,6 +3276,36 @@
           <w:lang w:eastAsia="es-ES"/>
         </w:rPr>
       </w:pPr>
+      <w:r>
+        <w:rPr>
+          <w:rFonts w:ascii="Palatino Linotype" w:hAnsi="Palatino Linotype"/>
+          <w:sz w:val="24"/>
+          <w:szCs w:val="24"/>
+          <w:lang w:eastAsia="es-ES"/>
+        </w:rPr>
+        <w:t>La aplicación destaca por su interfaz interactiva y de fácil uso, lo que minimiza la curva de aprendizaje. Un aspecto clave es la personalización visual, permitiendo a los usuarios modificar la apariencia de la aplicación mediante la selección de colores dinámicos según sus preferencias. La eficiencia y la rapidez de respuesta son fundamentales para garantizar</w:t>
+      </w:r>
+      <w:r>
+        <w:rPr>
+          <w:rFonts w:ascii="Palatino Linotype" w:hAnsi="Palatino Linotype"/>
+          <w:sz w:val="24"/>
+          <w:szCs w:val="24"/>
+          <w:lang w:eastAsia="es-ES"/>
+        </w:rPr>
+        <w:t xml:space="preserve"> una experiencia sin interrupciones en todos los dispositivos compatibles.</w:t>
+      </w:r>
+    </w:p>
+    <w:p>
+      <w:pPr>
+        <w:ind w:firstLine="708"/>
+        <w:jc w:val="both"/>
+        <w:rPr>
+          <w:rFonts w:ascii="Palatino Linotype" w:hAnsi="Palatino Linotype"/>
+          <w:sz w:val="24"/>
+          <w:szCs w:val="24"/>
+          <w:lang w:eastAsia="es-ES"/>
+        </w:rPr>
+      </w:pPr>
       <w:proofErr w:type="spellStart"/>
       <w:r>
         <w:rPr>
@@ -3295,6 +3329,8 @@
     </w:p>
     <w:p>
       <w:pPr>
+        <w:ind w:firstLine="708"/>
+        <w:jc w:val="both"/>
         <w:rPr>
           <w:rFonts w:ascii="Palatino Linotype" w:hAnsi="Palatino Linotype"/>
           <w:sz w:val="24"/>
@@ -3314,6 +3350,8 @@
     </w:p>
     <w:p>
       <w:pPr>
+        <w:ind w:firstLine="708"/>
+        <w:jc w:val="both"/>
         <w:rPr>
           <w:rFonts w:ascii="Palatino Linotype" w:hAnsi="Palatino Linotype"/>
           <w:sz w:val="24"/>
@@ -3353,24 +3391,28 @@
     </w:p>
     <w:p>
       <w:pPr>
-        <w:rPr>
-          <w:rFonts w:ascii="Palatino Linotype" w:hAnsi="Palatino Linotype"/>
-          <w:color w:val="000000" w:themeColor="text1"/>
-          <w:sz w:val="24"/>
-          <w:szCs w:val="24"/>
-        </w:rPr>
-      </w:pPr>
-    </w:p>
-    <w:p>
-      <w:pPr>
-        <w:rPr>
-          <w:rFonts w:ascii="Palatino Linotype" w:hAnsi="Palatino Linotype"/>
-          <w:color w:val="000000" w:themeColor="text1"/>
-        </w:rPr>
-      </w:pPr>
-    </w:p>
-    <w:p>
-      <w:pPr>
+        <w:jc w:val="both"/>
+        <w:rPr>
+          <w:rFonts w:ascii="Palatino Linotype" w:hAnsi="Palatino Linotype"/>
+          <w:color w:val="000000" w:themeColor="text1"/>
+          <w:sz w:val="24"/>
+          <w:szCs w:val="24"/>
+        </w:rPr>
+      </w:pPr>
+    </w:p>
+    <w:p>
+      <w:pPr>
+        <w:jc w:val="both"/>
+        <w:rPr>
+          <w:rFonts w:ascii="Palatino Linotype" w:hAnsi="Palatino Linotype"/>
+          <w:color w:val="000000" w:themeColor="text1"/>
+        </w:rPr>
+      </w:pPr>
+    </w:p>
+    <w:p>
+      <w:pPr>
+        <w:ind w:firstLine="708"/>
+        <w:jc w:val="both"/>
         <w:rPr>
           <w:rFonts w:ascii="Palatino Linotype" w:hAnsi="Palatino Linotype"/>
           <w:sz w:val="24"/>
@@ -3514,6 +3556,8 @@
     <w:p>
       <w:pPr>
         <w:pStyle w:val="Ttulo2"/>
+        <w:ind w:firstLine="0"/>
+        <w:jc w:val="both"/>
         <w:rPr>
           <w:rFonts w:ascii="Palatino Linotype" w:hAnsi="Palatino Linotype"/>
           <w:b/>
@@ -3564,6 +3608,8 @@
     <w:p>
       <w:pPr>
         <w:pStyle w:val="Ttulo3"/>
+        <w:ind w:firstLine="708"/>
+        <w:jc w:val="both"/>
         <w:rPr>
           <w:rFonts w:ascii="Palatino Linotype" w:hAnsi="Palatino Linotype"/>
           <w:color w:val="000000" w:themeColor="text1"/>
@@ -3582,6 +3628,7 @@
     <w:p>
       <w:pPr>
         <w:ind w:firstLine="708"/>
+        <w:jc w:val="both"/>
         <w:rPr>
           <w:rFonts w:ascii="Palatino Linotype" w:hAnsi="Palatino Linotype"/>
           <w:color w:val="000000" w:themeColor="text1"/>
@@ -3640,6 +3687,8 @@
     <w:p>
       <w:pPr>
         <w:pStyle w:val="Ttulo3"/>
+        <w:ind w:firstLine="0"/>
+        <w:jc w:val="both"/>
         <w:rPr>
           <w:rFonts w:ascii="Palatino Linotype" w:hAnsi="Palatino Linotype"/>
           <w:b/>
@@ -3662,7 +3711,8 @@
     </w:p>
     <w:p>
       <w:pPr>
-        <w:ind w:firstLine="0"/>
+        <w:ind w:firstLine="360"/>
+        <w:jc w:val="both"/>
         <w:rPr>
           <w:rFonts w:ascii="Palatino Linotype" w:hAnsi="Palatino Linotype"/>
           <w:b/>
@@ -3700,6 +3750,7 @@
           <w:numId w:val="1"/>
         </w:numPr>
         <w:spacing w:after="160" w:line="240" w:lineRule="auto"/>
+        <w:jc w:val="both"/>
         <w:rPr>
           <w:rFonts w:ascii="Palatino Linotype" w:hAnsi="Palatino Linotype"/>
           <w:color w:val="000000" w:themeColor="text1"/>
@@ -3725,6 +3776,7 @@
           <w:numId w:val="1"/>
         </w:numPr>
         <w:spacing w:after="160" w:line="240" w:lineRule="auto"/>
+        <w:jc w:val="both"/>
         <w:rPr>
           <w:rFonts w:ascii="Palatino Linotype" w:hAnsi="Palatino Linotype"/>
           <w:color w:val="000000" w:themeColor="text1"/>
@@ -3750,6 +3802,7 @@
           <w:numId w:val="1"/>
         </w:numPr>
         <w:spacing w:after="160" w:line="240" w:lineRule="auto"/>
+        <w:jc w:val="both"/>
         <w:rPr>
           <w:rFonts w:ascii="Palatino Linotype" w:hAnsi="Palatino Linotype"/>
           <w:color w:val="000000" w:themeColor="text1"/>
@@ -3795,6 +3848,7 @@
           <w:numId w:val="1"/>
         </w:numPr>
         <w:spacing w:after="160" w:line="240" w:lineRule="auto"/>
+        <w:jc w:val="both"/>
         <w:rPr>
           <w:rFonts w:ascii="Palatino Linotype" w:hAnsi="Palatino Linotype"/>
           <w:color w:val="000000" w:themeColor="text1"/>
@@ -3820,6 +3874,7 @@
           <w:numId w:val="1"/>
         </w:numPr>
         <w:spacing w:after="160" w:line="240" w:lineRule="auto"/>
+        <w:jc w:val="both"/>
         <w:rPr>
           <w:rFonts w:ascii="Palatino Linotype" w:hAnsi="Palatino Linotype"/>
           <w:color w:val="000000" w:themeColor="text1"/>
@@ -3839,7 +3894,8 @@
     </w:p>
     <w:p>
       <w:pPr>
-        <w:ind w:firstLine="0"/>
+        <w:ind w:firstLine="360"/>
+        <w:jc w:val="both"/>
         <w:rPr>
           <w:rFonts w:ascii="Palatino Linotype" w:hAnsi="Palatino Linotype"/>
           <w:b/>
@@ -3876,6 +3932,7 @@
           <w:ilvl w:val="0"/>
           <w:numId w:val="2"/>
         </w:numPr>
+        <w:jc w:val="both"/>
         <w:rPr>
           <w:rFonts w:ascii="Palatino Linotype" w:hAnsi="Palatino Linotype"/>
           <w:b/>
@@ -3901,6 +3958,7 @@
           <w:ilvl w:val="0"/>
           <w:numId w:val="2"/>
         </w:numPr>
+        <w:jc w:val="both"/>
         <w:rPr>
           <w:rFonts w:ascii="Palatino Linotype" w:hAnsi="Palatino Linotype"/>
           <w:b/>
@@ -3926,6 +3984,7 @@
           <w:ilvl w:val="0"/>
           <w:numId w:val="2"/>
         </w:numPr>
+        <w:jc w:val="both"/>
         <w:rPr>
           <w:rFonts w:ascii="Palatino Linotype" w:hAnsi="Palatino Linotype"/>
           <w:b/>
@@ -3946,7 +4005,8 @@
     </w:p>
     <w:p>
       <w:pPr>
-        <w:ind w:firstLine="0"/>
+        <w:ind w:firstLine="360"/>
+        <w:jc w:val="both"/>
         <w:rPr>
           <w:rFonts w:ascii="Palatino Linotype" w:hAnsi="Palatino Linotype"/>
           <w:b/>
@@ -3984,6 +4044,7 @@
           <w:numId w:val="3"/>
         </w:numPr>
         <w:spacing w:after="160" w:line="240" w:lineRule="auto"/>
+        <w:jc w:val="both"/>
         <w:rPr>
           <w:rFonts w:ascii="Palatino Linotype" w:hAnsi="Palatino Linotype"/>
           <w:color w:val="000000" w:themeColor="text1"/>
@@ -4028,6 +4089,7 @@
           <w:numId w:val="3"/>
         </w:numPr>
         <w:spacing w:after="160" w:line="240" w:lineRule="auto"/>
+        <w:jc w:val="both"/>
         <w:rPr>
           <w:rFonts w:ascii="Palatino Linotype" w:hAnsi="Palatino Linotype"/>
           <w:color w:val="000000" w:themeColor="text1"/>
@@ -4107,6 +4169,7 @@
           <w:numId w:val="3"/>
         </w:numPr>
         <w:spacing w:after="160" w:line="240" w:lineRule="auto"/>
+        <w:jc w:val="both"/>
         <w:rPr>
           <w:rFonts w:ascii="Palatino Linotype" w:hAnsi="Palatino Linotype"/>
           <w:color w:val="000000" w:themeColor="text1"/>
@@ -4127,6 +4190,7 @@
     <w:p>
       <w:pPr>
         <w:spacing w:after="160" w:line="240" w:lineRule="auto"/>
+        <w:jc w:val="both"/>
         <w:rPr>
           <w:rFonts w:ascii="Palatino Linotype" w:hAnsi="Palatino Linotype"/>
           <w:color w:val="000000" w:themeColor="text1"/>
@@ -4138,17 +4202,19 @@
     <w:p>
       <w:pPr>
         <w:spacing w:after="160" w:line="240" w:lineRule="auto"/>
-        <w:rPr>
-          <w:rFonts w:ascii="Palatino Linotype" w:hAnsi="Palatino Linotype"/>
-          <w:color w:val="000000" w:themeColor="text1"/>
-          <w:sz w:val="24"/>
-          <w:szCs w:val="24"/>
-        </w:rPr>
-      </w:pPr>
-    </w:p>
-    <w:p>
-      <w:pPr>
-        <w:ind w:firstLine="0"/>
+        <w:jc w:val="both"/>
+        <w:rPr>
+          <w:rFonts w:ascii="Palatino Linotype" w:hAnsi="Palatino Linotype"/>
+          <w:color w:val="000000" w:themeColor="text1"/>
+          <w:sz w:val="24"/>
+          <w:szCs w:val="24"/>
+        </w:rPr>
+      </w:pPr>
+    </w:p>
+    <w:p>
+      <w:pPr>
+        <w:ind w:firstLine="360"/>
+        <w:jc w:val="both"/>
         <w:rPr>
           <w:rFonts w:ascii="Palatino Linotype" w:hAnsi="Palatino Linotype"/>
           <w:b/>
@@ -4187,6 +4253,7 @@
           <w:numId w:val="4"/>
         </w:numPr>
         <w:spacing w:after="160" w:line="240" w:lineRule="auto"/>
+        <w:jc w:val="both"/>
         <w:rPr>
           <w:rFonts w:ascii="Palatino Linotype" w:hAnsi="Palatino Linotype"/>
           <w:color w:val="000000" w:themeColor="text1"/>
@@ -4222,6 +4289,7 @@
           <w:numId w:val="4"/>
         </w:numPr>
         <w:spacing w:after="160" w:line="240" w:lineRule="auto"/>
+        <w:jc w:val="both"/>
         <w:rPr>
           <w:rFonts w:ascii="Palatino Linotype" w:hAnsi="Palatino Linotype"/>
           <w:color w:val="000000" w:themeColor="text1"/>
@@ -4266,6 +4334,7 @@
           <w:numId w:val="4"/>
         </w:numPr>
         <w:spacing w:after="160" w:line="240" w:lineRule="auto"/>
+        <w:jc w:val="both"/>
         <w:rPr>
           <w:rFonts w:ascii="Palatino Linotype" w:hAnsi="Palatino Linotype"/>
           <w:color w:val="000000" w:themeColor="text1"/>
@@ -4285,7 +4354,8 @@
     </w:p>
     <w:p>
       <w:pPr>
-        <w:ind w:firstLine="0"/>
+        <w:ind w:firstLine="360"/>
+        <w:jc w:val="both"/>
         <w:rPr>
           <w:rFonts w:ascii="Palatino Linotype" w:hAnsi="Palatino Linotype"/>
           <w:b/>
@@ -4323,6 +4393,7 @@
           <w:numId w:val="5"/>
         </w:numPr>
         <w:spacing w:after="160" w:line="240" w:lineRule="auto"/>
+        <w:jc w:val="both"/>
         <w:rPr>
           <w:rFonts w:ascii="Palatino Linotype" w:hAnsi="Palatino Linotype"/>
           <w:color w:val="000000" w:themeColor="text1"/>
@@ -4348,6 +4419,7 @@
           <w:numId w:val="5"/>
         </w:numPr>
         <w:spacing w:after="160" w:line="240" w:lineRule="auto"/>
+        <w:jc w:val="both"/>
         <w:rPr>
           <w:rFonts w:ascii="Palatino Linotype" w:hAnsi="Palatino Linotype"/>
           <w:color w:val="000000" w:themeColor="text1"/>
@@ -4373,6 +4445,7 @@
           <w:numId w:val="5"/>
         </w:numPr>
         <w:spacing w:after="160" w:line="240" w:lineRule="auto"/>
+        <w:jc w:val="both"/>
         <w:rPr>
           <w:rFonts w:ascii="Palatino Linotype" w:hAnsi="Palatino Linotype"/>
           <w:color w:val="000000" w:themeColor="text1"/>
@@ -4418,6 +4491,7 @@
           <w:numId w:val="5"/>
         </w:numPr>
         <w:spacing w:after="160" w:line="240" w:lineRule="auto"/>
+        <w:jc w:val="both"/>
         <w:rPr>
           <w:rFonts w:ascii="Palatino Linotype" w:hAnsi="Palatino Linotype"/>
           <w:color w:val="000000" w:themeColor="text1"/>
@@ -4439,6 +4513,7 @@
       <w:pPr>
         <w:pStyle w:val="Prrafodelista"/>
         <w:spacing w:after="160" w:line="240" w:lineRule="auto"/>
+        <w:jc w:val="both"/>
         <w:rPr>
           <w:rFonts w:ascii="Palatino Linotype" w:hAnsi="Palatino Linotype"/>
           <w:color w:val="000000" w:themeColor="text1"/>
@@ -4450,6 +4525,8 @@
     <w:p>
       <w:pPr>
         <w:pStyle w:val="Ttulo3"/>
+        <w:ind w:firstLine="0"/>
+        <w:jc w:val="both"/>
         <w:rPr>
           <w:rFonts w:ascii="Palatino Linotype" w:hAnsi="Palatino Linotype"/>
           <w:b/>
@@ -4472,7 +4549,8 @@
     </w:p>
     <w:p>
       <w:pPr>
-        <w:ind w:firstLine="0"/>
+        <w:ind w:firstLine="360"/>
+        <w:jc w:val="both"/>
         <w:rPr>
           <w:rFonts w:ascii="Palatino Linotype" w:hAnsi="Palatino Linotype"/>
           <w:b/>
@@ -4510,6 +4588,7 @@
           <w:numId w:val="6"/>
         </w:numPr>
         <w:spacing w:after="160" w:line="240" w:lineRule="auto"/>
+        <w:jc w:val="both"/>
         <w:rPr>
           <w:rFonts w:ascii="Palatino Linotype" w:hAnsi="Palatino Linotype"/>
           <w:color w:val="000000" w:themeColor="text1"/>
@@ -4535,6 +4614,7 @@
           <w:numId w:val="6"/>
         </w:numPr>
         <w:spacing w:after="160" w:line="240" w:lineRule="auto"/>
+        <w:jc w:val="both"/>
         <w:rPr>
           <w:rFonts w:ascii="Palatino Linotype" w:hAnsi="Palatino Linotype"/>
           <w:color w:val="000000" w:themeColor="text1"/>
@@ -4560,6 +4640,7 @@
           <w:numId w:val="6"/>
         </w:numPr>
         <w:spacing w:after="160" w:line="240" w:lineRule="auto"/>
+        <w:jc w:val="both"/>
         <w:rPr>
           <w:rFonts w:ascii="Palatino Linotype" w:hAnsi="Palatino Linotype"/>
           <w:color w:val="000000" w:themeColor="text1"/>
@@ -4604,6 +4685,7 @@
           <w:numId w:val="6"/>
         </w:numPr>
         <w:spacing w:after="160" w:line="240" w:lineRule="auto"/>
+        <w:jc w:val="both"/>
         <w:rPr>
           <w:rFonts w:ascii="Palatino Linotype" w:hAnsi="Palatino Linotype"/>
           <w:color w:val="000000" w:themeColor="text1"/>
@@ -4629,6 +4711,7 @@
           <w:numId w:val="6"/>
         </w:numPr>
         <w:spacing w:after="160" w:line="240" w:lineRule="auto"/>
+        <w:jc w:val="both"/>
         <w:rPr>
           <w:rFonts w:ascii="Palatino Linotype" w:hAnsi="Palatino Linotype"/>
           <w:color w:val="000000" w:themeColor="text1"/>
@@ -4668,7 +4751,8 @@
     </w:p>
     <w:p>
       <w:pPr>
-        <w:ind w:firstLine="0"/>
+        <w:ind w:firstLine="360"/>
+        <w:jc w:val="both"/>
         <w:rPr>
           <w:rFonts w:ascii="Palatino Linotype" w:hAnsi="Palatino Linotype"/>
           <w:b/>
@@ -4706,6 +4790,7 @@
           <w:numId w:val="7"/>
         </w:numPr>
         <w:spacing w:after="160" w:line="240" w:lineRule="auto"/>
+        <w:jc w:val="both"/>
         <w:rPr>
           <w:rFonts w:ascii="Palatino Linotype" w:hAnsi="Palatino Linotype"/>
           <w:color w:val="000000" w:themeColor="text1"/>
@@ -4731,6 +4816,7 @@
           <w:numId w:val="7"/>
         </w:numPr>
         <w:spacing w:after="160" w:line="240" w:lineRule="auto"/>
+        <w:jc w:val="both"/>
         <w:rPr>
           <w:rFonts w:ascii="Palatino Linotype" w:hAnsi="Palatino Linotype"/>
           <w:color w:val="000000" w:themeColor="text1"/>
@@ -4756,6 +4842,7 @@
           <w:numId w:val="7"/>
         </w:numPr>
         <w:spacing w:after="160" w:line="240" w:lineRule="auto"/>
+        <w:jc w:val="both"/>
         <w:rPr>
           <w:rFonts w:ascii="Palatino Linotype" w:hAnsi="Palatino Linotype"/>
           <w:color w:val="000000" w:themeColor="text1"/>
@@ -4775,7 +4862,8 @@
     </w:p>
     <w:p>
       <w:pPr>
-        <w:ind w:firstLine="0"/>
+        <w:ind w:firstLine="360"/>
+        <w:jc w:val="both"/>
         <w:rPr>
           <w:rFonts w:ascii="Palatino Linotype" w:hAnsi="Palatino Linotype"/>
           <w:b/>
@@ -4813,6 +4901,7 @@
           <w:numId w:val="8"/>
         </w:numPr>
         <w:spacing w:after="160" w:line="240" w:lineRule="auto"/>
+        <w:jc w:val="both"/>
         <w:rPr>
           <w:rFonts w:ascii="Palatino Linotype" w:hAnsi="Palatino Linotype"/>
           <w:color w:val="000000" w:themeColor="text1"/>
@@ -4858,6 +4947,7 @@
           <w:numId w:val="8"/>
         </w:numPr>
         <w:spacing w:after="160" w:line="240" w:lineRule="auto"/>
+        <w:jc w:val="both"/>
         <w:rPr>
           <w:rFonts w:ascii="Palatino Linotype" w:hAnsi="Palatino Linotype"/>
           <w:color w:val="000000" w:themeColor="text1"/>
@@ -4903,6 +4993,7 @@
           <w:numId w:val="8"/>
         </w:numPr>
         <w:spacing w:after="160" w:line="240" w:lineRule="auto"/>
+        <w:jc w:val="both"/>
         <w:rPr>
           <w:rFonts w:ascii="Palatino Linotype" w:hAnsi="Palatino Linotype"/>
           <w:color w:val="000000" w:themeColor="text1"/>
@@ -4943,6 +5034,7 @@
     <w:p>
       <w:pPr>
         <w:spacing w:after="160" w:line="240" w:lineRule="auto"/>
+        <w:jc w:val="both"/>
         <w:rPr>
           <w:rFonts w:ascii="Palatino Linotype" w:hAnsi="Palatino Linotype"/>
           <w:color w:val="000000" w:themeColor="text1"/>
@@ -4954,6 +5046,7 @@
     <w:p>
       <w:pPr>
         <w:spacing w:after="160" w:line="240" w:lineRule="auto"/>
+        <w:jc w:val="both"/>
         <w:rPr>
           <w:rFonts w:ascii="Palatino Linotype" w:hAnsi="Palatino Linotype"/>
           <w:color w:val="000000" w:themeColor="text1"/>
@@ -4965,6 +5058,7 @@
     <w:p>
       <w:pPr>
         <w:spacing w:after="160" w:line="240" w:lineRule="auto"/>
+        <w:jc w:val="both"/>
         <w:rPr>
           <w:rFonts w:ascii="Palatino Linotype" w:hAnsi="Palatino Linotype"/>
           <w:color w:val="000000" w:themeColor="text1"/>
@@ -4976,17 +5070,19 @@
     <w:p>
       <w:pPr>
         <w:spacing w:after="160" w:line="240" w:lineRule="auto"/>
-        <w:rPr>
-          <w:rFonts w:ascii="Palatino Linotype" w:hAnsi="Palatino Linotype"/>
-          <w:color w:val="000000" w:themeColor="text1"/>
-          <w:sz w:val="24"/>
-          <w:szCs w:val="24"/>
-        </w:rPr>
-      </w:pPr>
-    </w:p>
-    <w:p>
-      <w:pPr>
-        <w:ind w:firstLine="0"/>
+        <w:jc w:val="both"/>
+        <w:rPr>
+          <w:rFonts w:ascii="Palatino Linotype" w:hAnsi="Palatino Linotype"/>
+          <w:color w:val="000000" w:themeColor="text1"/>
+          <w:sz w:val="24"/>
+          <w:szCs w:val="24"/>
+        </w:rPr>
+      </w:pPr>
+    </w:p>
+    <w:p>
+      <w:pPr>
+        <w:ind w:firstLine="360"/>
+        <w:jc w:val="both"/>
         <w:rPr>
           <w:rFonts w:ascii="Palatino Linotype" w:hAnsi="Palatino Linotype"/>
           <w:b/>
@@ -5024,6 +5120,7 @@
           <w:numId w:val="9"/>
         </w:numPr>
         <w:spacing w:after="160" w:line="240" w:lineRule="auto"/>
+        <w:jc w:val="both"/>
         <w:rPr>
           <w:rFonts w:ascii="Palatino Linotype" w:hAnsi="Palatino Linotype"/>
           <w:color w:val="000000" w:themeColor="text1"/>
@@ -5049,6 +5146,7 @@
           <w:numId w:val="9"/>
         </w:numPr>
         <w:spacing w:after="160" w:line="240" w:lineRule="auto"/>
+        <w:jc w:val="both"/>
         <w:rPr>
           <w:rFonts w:ascii="Palatino Linotype" w:hAnsi="Palatino Linotype"/>
           <w:color w:val="000000" w:themeColor="text1"/>
@@ -5074,6 +5172,7 @@
           <w:numId w:val="9"/>
         </w:numPr>
         <w:spacing w:after="160" w:line="240" w:lineRule="auto"/>
+        <w:jc w:val="both"/>
         <w:rPr>
           <w:rFonts w:ascii="Palatino Linotype" w:hAnsi="Palatino Linotype"/>
           <w:color w:val="000000" w:themeColor="text1"/>
@@ -5099,6 +5198,7 @@
           <w:numId w:val="9"/>
         </w:numPr>
         <w:spacing w:after="160" w:line="240" w:lineRule="auto"/>
+        <w:jc w:val="both"/>
         <w:rPr>
           <w:rFonts w:ascii="Palatino Linotype" w:hAnsi="Palatino Linotype"/>
           <w:color w:val="000000" w:themeColor="text1"/>
@@ -5119,6 +5219,7 @@
     <w:p>
       <w:pPr>
         <w:ind w:firstLine="360"/>
+        <w:jc w:val="both"/>
         <w:rPr>
           <w:rFonts w:ascii="Palatino Linotype" w:hAnsi="Palatino Linotype"/>
           <w:b/>
@@ -5156,6 +5257,7 @@
           <w:numId w:val="10"/>
         </w:numPr>
         <w:spacing w:after="160" w:line="240" w:lineRule="auto"/>
+        <w:jc w:val="both"/>
         <w:rPr>
           <w:rFonts w:ascii="Palatino Linotype" w:hAnsi="Palatino Linotype"/>
           <w:bCs/>
@@ -5183,6 +5285,7 @@
           <w:numId w:val="10"/>
         </w:numPr>
         <w:spacing w:after="160" w:line="240" w:lineRule="auto"/>
+        <w:jc w:val="both"/>
         <w:rPr>
           <w:rFonts w:ascii="Palatino Linotype" w:hAnsi="Palatino Linotype"/>
           <w:bCs/>
@@ -5232,6 +5335,7 @@
           <w:numId w:val="10"/>
         </w:numPr>
         <w:spacing w:after="160" w:line="240" w:lineRule="auto"/>
+        <w:jc w:val="both"/>
         <w:rPr>
           <w:rFonts w:ascii="Palatino Linotype" w:hAnsi="Palatino Linotype"/>
           <w:bCs/>
@@ -5281,6 +5385,7 @@
           <w:numId w:val="10"/>
         </w:numPr>
         <w:spacing w:after="160" w:line="240" w:lineRule="auto"/>
+        <w:jc w:val="both"/>
         <w:rPr>
           <w:rFonts w:ascii="Palatino Linotype" w:hAnsi="Palatino Linotype"/>
           <w:bCs/>
@@ -5308,6 +5413,7 @@
           <w:numId w:val="10"/>
         </w:numPr>
         <w:spacing w:after="160" w:line="240" w:lineRule="auto"/>
+        <w:jc w:val="both"/>
         <w:rPr>
           <w:rFonts w:ascii="Palatino Linotype" w:hAnsi="Palatino Linotype"/>
           <w:bCs/>
@@ -5352,6 +5458,7 @@
     <w:p>
       <w:pPr>
         <w:spacing w:after="160" w:line="240" w:lineRule="auto"/>
+        <w:jc w:val="both"/>
         <w:rPr>
           <w:rFonts w:ascii="Palatino Linotype" w:hAnsi="Palatino Linotype"/>
           <w:bCs/>
@@ -5364,6 +5471,7 @@
     <w:p>
       <w:pPr>
         <w:spacing w:after="160" w:line="240" w:lineRule="auto"/>
+        <w:jc w:val="both"/>
         <w:rPr>
           <w:rFonts w:ascii="Palatino Linotype" w:hAnsi="Palatino Linotype"/>
           <w:bCs/>
@@ -5376,6 +5484,7 @@
     <w:p>
       <w:pPr>
         <w:spacing w:after="160" w:line="240" w:lineRule="auto"/>
+        <w:jc w:val="both"/>
         <w:rPr>
           <w:rFonts w:ascii="Palatino Linotype" w:hAnsi="Palatino Linotype"/>
           <w:bCs/>
@@ -5388,6 +5497,7 @@
     <w:p>
       <w:pPr>
         <w:spacing w:after="160" w:line="240" w:lineRule="auto"/>
+        <w:jc w:val="both"/>
         <w:rPr>
           <w:rFonts w:ascii="Palatino Linotype" w:hAnsi="Palatino Linotype"/>
           <w:bCs/>
@@ -5400,6 +5510,7 @@
     <w:p>
       <w:pPr>
         <w:spacing w:after="160" w:line="240" w:lineRule="auto"/>
+        <w:jc w:val="both"/>
         <w:rPr>
           <w:rFonts w:ascii="Palatino Linotype" w:hAnsi="Palatino Linotype"/>
           <w:bCs/>
@@ -5412,6 +5523,7 @@
     <w:p>
       <w:pPr>
         <w:spacing w:after="160" w:line="240" w:lineRule="auto"/>
+        <w:jc w:val="both"/>
         <w:rPr>
           <w:rFonts w:ascii="Palatino Linotype" w:hAnsi="Palatino Linotype"/>
           <w:bCs/>
@@ -5424,6 +5536,7 @@
     <w:p>
       <w:pPr>
         <w:spacing w:after="160" w:line="240" w:lineRule="auto"/>
+        <w:jc w:val="both"/>
         <w:rPr>
           <w:rFonts w:ascii="Palatino Linotype" w:hAnsi="Palatino Linotype"/>
           <w:bCs/>
@@ -5437,6 +5550,7 @@
       <w:pPr>
         <w:spacing w:after="160" w:line="240" w:lineRule="auto"/>
         <w:ind w:firstLine="0"/>
+        <w:jc w:val="both"/>
         <w:rPr>
           <w:rFonts w:ascii="Palatino Linotype" w:hAnsi="Palatino Linotype"/>
           <w:bCs/>
@@ -5449,6 +5563,7 @@
     <w:p>
       <w:pPr>
         <w:spacing w:after="160" w:line="240" w:lineRule="auto"/>
+        <w:jc w:val="both"/>
         <w:rPr>
           <w:rFonts w:ascii="Palatino Linotype" w:hAnsi="Palatino Linotype"/>
           <w:bCs/>
@@ -5461,6 +5576,7 @@
     <w:p>
       <w:pPr>
         <w:spacing w:after="160" w:line="240" w:lineRule="auto"/>
+        <w:jc w:val="both"/>
         <w:rPr>
           <w:rFonts w:ascii="Palatino Linotype" w:hAnsi="Palatino Linotype"/>
           <w:bCs/>
@@ -5473,6 +5589,7 @@
     <w:p>
       <w:pPr>
         <w:spacing w:after="160" w:line="240" w:lineRule="auto"/>
+        <w:jc w:val="both"/>
         <w:rPr>
           <w:rFonts w:ascii="Palatino Linotype" w:hAnsi="Palatino Linotype"/>
           <w:bCs/>
@@ -5485,6 +5602,7 @@
     <w:p>
       <w:pPr>
         <w:spacing w:after="160" w:line="240" w:lineRule="auto"/>
+        <w:jc w:val="both"/>
         <w:rPr>
           <w:rFonts w:ascii="Palatino Linotype" w:hAnsi="Palatino Linotype"/>
           <w:bCs/>
@@ -5497,6 +5615,7 @@
     <w:p>
       <w:pPr>
         <w:spacing w:after="160" w:line="240" w:lineRule="auto"/>
+        <w:jc w:val="both"/>
         <w:rPr>
           <w:rFonts w:ascii="Palatino Linotype" w:hAnsi="Palatino Linotype"/>
           <w:bCs/>
@@ -5509,6 +5628,7 @@
     <w:p>
       <w:pPr>
         <w:spacing w:after="160" w:line="240" w:lineRule="auto"/>
+        <w:jc w:val="both"/>
         <w:rPr>
           <w:rFonts w:ascii="Palatino Linotype" w:hAnsi="Palatino Linotype"/>
           <w:bCs/>
@@ -5521,6 +5641,7 @@
     <w:p>
       <w:pPr>
         <w:spacing w:after="160" w:line="240" w:lineRule="auto"/>
+        <w:jc w:val="both"/>
         <w:rPr>
           <w:rFonts w:ascii="Palatino Linotype" w:hAnsi="Palatino Linotype"/>
           <w:bCs/>
@@ -5533,6 +5654,7 @@
     <w:p>
       <w:pPr>
         <w:spacing w:after="160" w:line="240" w:lineRule="auto"/>
+        <w:jc w:val="both"/>
         <w:rPr>
           <w:rFonts w:ascii="Palatino Linotype" w:hAnsi="Palatino Linotype"/>
           <w:bCs/>
@@ -5545,6 +5667,8 @@
     <w:p>
       <w:pPr>
         <w:pStyle w:val="Ttulo2"/>
+        <w:ind w:firstLine="0"/>
+        <w:jc w:val="both"/>
         <w:rPr>
           <w:rFonts w:ascii="Palatino Linotype" w:hAnsi="Palatino Linotype"/>
           <w:b/>
@@ -5584,14 +5708,16 @@
     </w:p>
     <w:p>
       <w:pPr>
-        <w:rPr>
-          <w:rFonts w:ascii="Palatino Linotype" w:hAnsi="Palatino Linotype"/>
-          <w:color w:val="000000" w:themeColor="text1"/>
-        </w:rPr>
-      </w:pPr>
-      <w:r>
-        <w:rPr>
-          <w:rFonts w:ascii="Palatino Linotype" w:hAnsi="Palatino Linotype"/>
+        <w:jc w:val="both"/>
+        <w:rPr>
+          <w:rFonts w:ascii="Palatino Linotype" w:hAnsi="Palatino Linotype"/>
+          <w:color w:val="000000" w:themeColor="text1"/>
+        </w:rPr>
+      </w:pPr>
+      <w:r>
+        <w:rPr>
+          <w:rFonts w:ascii="Palatino Linotype" w:hAnsi="Palatino Linotype"/>
+          <w:noProof/>
           <w:color w:val="000000" w:themeColor="text1"/>
         </w:rPr>
         <w:drawing>
@@ -5655,22 +5781,16 @@
     </w:p>
     <w:p>
       <w:pPr>
-        <w:rPr>
-          <w:rFonts w:ascii="Palatino Linotype" w:hAnsi="Palatino Linotype"/>
-          <w:color w:val="000000" w:themeColor="text1"/>
-        </w:rPr>
-      </w:pPr>
-    </w:p>
-    <w:p>
-      <w:pPr>
-        <w:rPr>
-          <w:rFonts w:ascii="Palatino Linotype" w:hAnsi="Palatino Linotype"/>
-          <w:color w:val="000000" w:themeColor="text1"/>
-        </w:rPr>
-      </w:pPr>
-    </w:p>
-    <w:p>
-      <w:pPr>
+        <w:jc w:val="both"/>
+        <w:rPr>
+          <w:rFonts w:ascii="Palatino Linotype" w:hAnsi="Palatino Linotype"/>
+          <w:color w:val="000000" w:themeColor="text1"/>
+        </w:rPr>
+      </w:pPr>
+    </w:p>
+    <w:p>
+      <w:pPr>
+        <w:jc w:val="both"/>
         <w:rPr>
           <w:rFonts w:ascii="Palatino Linotype" w:hAnsi="Palatino Linotype"/>
           <w:color w:val="000000" w:themeColor="text1"/>
@@ -5680,6 +5800,8 @@
     <w:p>
       <w:pPr>
         <w:pStyle w:val="Ttulo3"/>
+        <w:ind w:firstLine="0"/>
+        <w:jc w:val="both"/>
         <w:rPr>
           <w:rFonts w:ascii="Palatino Linotype" w:hAnsi="Palatino Linotype"/>
           <w:b/>
@@ -5704,6 +5826,7 @@
     <w:p>
       <w:pPr>
         <w:pStyle w:val="Ttulo4"/>
+        <w:jc w:val="both"/>
         <w:rPr>
           <w:rFonts w:ascii="Palatino Linotype" w:hAnsi="Palatino Linotype"/>
           <w:b/>
@@ -5729,6 +5852,7 @@
     <w:p>
       <w:pPr>
         <w:spacing w:after="160" w:line="240" w:lineRule="auto"/>
+        <w:jc w:val="both"/>
         <w:rPr>
           <w:rFonts w:ascii="Palatino Linotype" w:hAnsi="Palatino Linotype"/>
           <w:color w:val="000000" w:themeColor="text1"/>
@@ -5759,6 +5883,7 @@
     <w:p>
       <w:pPr>
         <w:spacing w:after="160" w:line="240" w:lineRule="auto"/>
+        <w:jc w:val="both"/>
         <w:rPr>
           <w:rFonts w:ascii="Palatino Linotype" w:hAnsi="Palatino Linotype"/>
           <w:color w:val="000000" w:themeColor="text1"/>
@@ -5789,6 +5914,7 @@
     <w:p>
       <w:pPr>
         <w:spacing w:after="160" w:line="240" w:lineRule="auto"/>
+        <w:jc w:val="both"/>
         <w:rPr>
           <w:rFonts w:ascii="Palatino Linotype" w:hAnsi="Palatino Linotype"/>
           <w:color w:val="000000" w:themeColor="text1"/>
@@ -5872,86 +5998,95 @@
     </w:p>
     <w:p>
       <w:pPr>
-        <w:rPr>
-          <w:rFonts w:ascii="Palatino Linotype" w:hAnsi="Palatino Linotype"/>
-          <w:color w:val="000000" w:themeColor="text1"/>
-          <w:sz w:val="24"/>
-          <w:szCs w:val="24"/>
-        </w:rPr>
-      </w:pPr>
-    </w:p>
-    <w:p>
-      <w:pPr>
-        <w:rPr>
-          <w:rFonts w:ascii="Palatino Linotype" w:hAnsi="Palatino Linotype"/>
-          <w:color w:val="000000" w:themeColor="text1"/>
-          <w:sz w:val="24"/>
-          <w:szCs w:val="24"/>
-        </w:rPr>
-      </w:pPr>
-    </w:p>
-    <w:p>
-      <w:pPr>
-        <w:rPr>
-          <w:rFonts w:ascii="Palatino Linotype" w:hAnsi="Palatino Linotype"/>
-          <w:color w:val="000000" w:themeColor="text1"/>
-          <w:sz w:val="24"/>
-          <w:szCs w:val="24"/>
-        </w:rPr>
-      </w:pPr>
-    </w:p>
-    <w:p>
-      <w:pPr>
-        <w:rPr>
-          <w:rFonts w:ascii="Palatino Linotype" w:hAnsi="Palatino Linotype"/>
-          <w:color w:val="000000" w:themeColor="text1"/>
-          <w:sz w:val="24"/>
-          <w:szCs w:val="24"/>
-        </w:rPr>
-      </w:pPr>
-    </w:p>
-    <w:p>
-      <w:pPr>
-        <w:rPr>
-          <w:rFonts w:ascii="Palatino Linotype" w:hAnsi="Palatino Linotype"/>
-          <w:color w:val="000000" w:themeColor="text1"/>
-          <w:sz w:val="24"/>
-          <w:szCs w:val="24"/>
-        </w:rPr>
-      </w:pPr>
-    </w:p>
-    <w:p>
-      <w:pPr>
-        <w:rPr>
-          <w:rFonts w:ascii="Palatino Linotype" w:hAnsi="Palatino Linotype"/>
-          <w:color w:val="000000" w:themeColor="text1"/>
-          <w:sz w:val="24"/>
-          <w:szCs w:val="24"/>
-        </w:rPr>
-      </w:pPr>
-    </w:p>
-    <w:p>
-      <w:pPr>
-        <w:rPr>
-          <w:rFonts w:ascii="Palatino Linotype" w:hAnsi="Palatino Linotype"/>
-          <w:color w:val="000000" w:themeColor="text1"/>
-          <w:sz w:val="24"/>
-          <w:szCs w:val="24"/>
-        </w:rPr>
-      </w:pPr>
-    </w:p>
-    <w:p>
-      <w:pPr>
-        <w:rPr>
-          <w:rFonts w:ascii="Palatino Linotype" w:hAnsi="Palatino Linotype"/>
-          <w:color w:val="000000" w:themeColor="text1"/>
-          <w:sz w:val="24"/>
-          <w:szCs w:val="24"/>
-        </w:rPr>
-      </w:pPr>
-    </w:p>
-    <w:p>
-      <w:pPr>
+        <w:jc w:val="both"/>
+        <w:rPr>
+          <w:rFonts w:ascii="Palatino Linotype" w:hAnsi="Palatino Linotype"/>
+          <w:color w:val="000000" w:themeColor="text1"/>
+          <w:sz w:val="24"/>
+          <w:szCs w:val="24"/>
+        </w:rPr>
+      </w:pPr>
+    </w:p>
+    <w:p>
+      <w:pPr>
+        <w:jc w:val="both"/>
+        <w:rPr>
+          <w:rFonts w:ascii="Palatino Linotype" w:hAnsi="Palatino Linotype"/>
+          <w:color w:val="000000" w:themeColor="text1"/>
+          <w:sz w:val="24"/>
+          <w:szCs w:val="24"/>
+        </w:rPr>
+      </w:pPr>
+    </w:p>
+    <w:p>
+      <w:pPr>
+        <w:jc w:val="both"/>
+        <w:rPr>
+          <w:rFonts w:ascii="Palatino Linotype" w:hAnsi="Palatino Linotype"/>
+          <w:color w:val="000000" w:themeColor="text1"/>
+          <w:sz w:val="24"/>
+          <w:szCs w:val="24"/>
+        </w:rPr>
+      </w:pPr>
+    </w:p>
+    <w:p>
+      <w:pPr>
+        <w:jc w:val="both"/>
+        <w:rPr>
+          <w:rFonts w:ascii="Palatino Linotype" w:hAnsi="Palatino Linotype"/>
+          <w:color w:val="000000" w:themeColor="text1"/>
+          <w:sz w:val="24"/>
+          <w:szCs w:val="24"/>
+        </w:rPr>
+      </w:pPr>
+    </w:p>
+    <w:p>
+      <w:pPr>
+        <w:jc w:val="both"/>
+        <w:rPr>
+          <w:rFonts w:ascii="Palatino Linotype" w:hAnsi="Palatino Linotype"/>
+          <w:color w:val="000000" w:themeColor="text1"/>
+          <w:sz w:val="24"/>
+          <w:szCs w:val="24"/>
+        </w:rPr>
+      </w:pPr>
+    </w:p>
+    <w:p>
+      <w:pPr>
+        <w:jc w:val="both"/>
+        <w:rPr>
+          <w:rFonts w:ascii="Palatino Linotype" w:hAnsi="Palatino Linotype"/>
+          <w:color w:val="000000" w:themeColor="text1"/>
+          <w:sz w:val="24"/>
+          <w:szCs w:val="24"/>
+        </w:rPr>
+      </w:pPr>
+    </w:p>
+    <w:p>
+      <w:pPr>
+        <w:jc w:val="both"/>
+        <w:rPr>
+          <w:rFonts w:ascii="Palatino Linotype" w:hAnsi="Palatino Linotype"/>
+          <w:color w:val="000000" w:themeColor="text1"/>
+          <w:sz w:val="24"/>
+          <w:szCs w:val="24"/>
+        </w:rPr>
+      </w:pPr>
+    </w:p>
+    <w:p>
+      <w:pPr>
+        <w:jc w:val="both"/>
+        <w:rPr>
+          <w:rFonts w:ascii="Palatino Linotype" w:hAnsi="Palatino Linotype"/>
+          <w:color w:val="000000" w:themeColor="text1"/>
+          <w:sz w:val="24"/>
+          <w:szCs w:val="24"/>
+        </w:rPr>
+      </w:pPr>
+    </w:p>
+    <w:p>
+      <w:pPr>
+        <w:jc w:val="both"/>
         <w:rPr>
           <w:rFonts w:ascii="Palatino Linotype" w:hAnsi="Palatino Linotype"/>
           <w:color w:val="000000" w:themeColor="text1"/>
@@ -5963,6 +6098,8 @@
     <w:p>
       <w:pPr>
         <w:pStyle w:val="Ttulo1"/>
+        <w:ind w:firstLine="0"/>
+        <w:jc w:val="both"/>
         <w:rPr>
           <w:rFonts w:ascii="Palatino Linotype" w:hAnsi="Palatino Linotype"/>
           <w:b/>
@@ -5986,6 +6123,8 @@
     <w:p>
       <w:pPr>
         <w:pStyle w:val="Ttulo3"/>
+        <w:ind w:firstLine="0"/>
+        <w:jc w:val="both"/>
         <w:rPr>
           <w:rFonts w:ascii="Palatino Linotype" w:hAnsi="Palatino Linotype"/>
           <w:b/>
@@ -6008,6 +6147,8 @@
     <w:p>
       <w:pPr>
         <w:pStyle w:val="Ttulo4"/>
+        <w:ind w:firstLine="0"/>
+        <w:jc w:val="both"/>
         <w:rPr>
           <w:rFonts w:ascii="Palatino Linotype" w:hAnsi="Palatino Linotype"/>
           <w:b/>
@@ -6042,6 +6183,7 @@
         </w:numPr>
         <w:shd w:val="clear" w:color="auto" w:fill="FFFFFF"/>
         <w:spacing w:before="100" w:beforeAutospacing="1" w:after="0" w:line="240" w:lineRule="auto"/>
+        <w:jc w:val="both"/>
         <w:rPr>
           <w:rFonts w:ascii="Palatino Linotype" w:hAnsi="Palatino Linotype"/>
           <w:color w:val="000000" w:themeColor="text1"/>
@@ -6087,6 +6229,7 @@
         </w:numPr>
         <w:shd w:val="clear" w:color="auto" w:fill="FFFFFF"/>
         <w:spacing w:before="100" w:beforeAutospacing="1" w:after="0" w:line="240" w:lineRule="auto"/>
+        <w:jc w:val="both"/>
         <w:rPr>
           <w:rFonts w:ascii="Palatino Linotype" w:hAnsi="Palatino Linotype"/>
           <w:color w:val="000000" w:themeColor="text1"/>
@@ -6132,6 +6275,7 @@
         </w:numPr>
         <w:shd w:val="clear" w:color="auto" w:fill="FFFFFF"/>
         <w:spacing w:before="100" w:beforeAutospacing="1" w:after="0" w:line="240" w:lineRule="auto"/>
+        <w:jc w:val="both"/>
         <w:rPr>
           <w:rFonts w:ascii="Palatino Linotype" w:hAnsi="Palatino Linotype"/>
           <w:color w:val="000000" w:themeColor="text1"/>
@@ -6177,28 +6321,21 @@
         </w:numPr>
         <w:shd w:val="clear" w:color="auto" w:fill="FFFFFF"/>
         <w:spacing w:before="100" w:beforeAutospacing="1" w:after="0" w:line="240" w:lineRule="auto"/>
-        <w:rPr>
-          <w:rFonts w:ascii="Palatino Linotype" w:hAnsi="Palatino Linotype"/>
-          <w:color w:val="000000" w:themeColor="text1"/>
-          <w:sz w:val="24"/>
-          <w:szCs w:val="24"/>
-        </w:rPr>
-      </w:pPr>
-      <w:r>
-        <w:rPr>
-          <w:rFonts w:ascii="Palatino Linotype" w:hAnsi="Palatino Linotype"/>
-          <w:sz w:val="24"/>
-          <w:szCs w:val="24"/>
-        </w:rPr>
-        <w:t xml:space="preserve">La aplicación </w:t>
-      </w:r>
-      <w:r>
-        <w:rPr>
-          <w:rFonts w:ascii="Palatino Linotype" w:hAnsi="Palatino Linotype"/>
-          <w:sz w:val="24"/>
-          <w:szCs w:val="24"/>
-        </w:rPr>
-        <w:t xml:space="preserve">debe ser accesible desde dispositivos móviles Android </w:t>
+        <w:jc w:val="both"/>
+        <w:rPr>
+          <w:rFonts w:ascii="Palatino Linotype" w:hAnsi="Palatino Linotype"/>
+          <w:color w:val="000000" w:themeColor="text1"/>
+          <w:sz w:val="24"/>
+          <w:szCs w:val="24"/>
+        </w:rPr>
+      </w:pPr>
+      <w:r>
+        <w:rPr>
+          <w:rFonts w:ascii="Palatino Linotype" w:hAnsi="Palatino Linotype"/>
+          <w:sz w:val="24"/>
+          <w:szCs w:val="24"/>
+        </w:rPr>
+        <w:t xml:space="preserve">La aplicación debe ser accesible desde dispositivos móviles Android </w:t>
       </w:r>
       <w:proofErr w:type="gramStart"/>
       <w:r>
@@ -6223,6 +6360,7 @@
       <w:pPr>
         <w:shd w:val="clear" w:color="auto" w:fill="FFFFFF"/>
         <w:spacing w:before="100" w:beforeAutospacing="1" w:after="0" w:line="240" w:lineRule="auto"/>
+        <w:jc w:val="both"/>
         <w:rPr>
           <w:rFonts w:ascii="Palatino Linotype" w:hAnsi="Palatino Linotype"/>
           <w:color w:val="000000" w:themeColor="text1"/>
@@ -6234,6 +6372,8 @@
     <w:p>
       <w:pPr>
         <w:pStyle w:val="Ttulo4"/>
+        <w:ind w:firstLine="0"/>
+        <w:jc w:val="both"/>
         <w:rPr>
           <w:rFonts w:ascii="Palatino Linotype" w:hAnsi="Palatino Linotype"/>
           <w:b/>
@@ -6268,6 +6408,7 @@
         </w:numPr>
         <w:shd w:val="clear" w:color="auto" w:fill="FFFFFF"/>
         <w:spacing w:before="0" w:beforeAutospacing="0" w:after="0" w:afterAutospacing="0"/>
+        <w:jc w:val="both"/>
         <w:rPr>
           <w:rStyle w:val="Textoennegrita"/>
           <w:rFonts w:ascii="Palatino Linotype" w:hAnsi="Palatino Linotype"/>
@@ -6294,6 +6435,7 @@
         </w:numPr>
         <w:shd w:val="clear" w:color="auto" w:fill="FFFFFF"/>
         <w:spacing w:before="0" w:beforeAutospacing="0" w:after="0" w:afterAutospacing="0"/>
+        <w:jc w:val="both"/>
         <w:rPr>
           <w:rFonts w:ascii="Palatino Linotype" w:hAnsi="Palatino Linotype"/>
           <w:color w:val="000000" w:themeColor="text1"/>
@@ -6331,6 +6473,7 @@
         </w:numPr>
         <w:shd w:val="clear" w:color="auto" w:fill="FFFFFF"/>
         <w:spacing w:before="0" w:beforeAutospacing="0" w:after="0" w:afterAutospacing="0"/>
+        <w:jc w:val="both"/>
         <w:rPr>
           <w:rStyle w:val="Textoennegrita"/>
           <w:rFonts w:ascii="Palatino Linotype" w:hAnsi="Palatino Linotype"/>
@@ -6357,6 +6500,7 @@
         </w:numPr>
         <w:shd w:val="clear" w:color="auto" w:fill="FFFFFF"/>
         <w:spacing w:before="0" w:beforeAutospacing="0" w:after="0" w:afterAutospacing="0"/>
+        <w:jc w:val="both"/>
         <w:rPr>
           <w:rFonts w:ascii="Palatino Linotype" w:hAnsi="Palatino Linotype"/>
           <w:color w:val="000000" w:themeColor="text1"/>
@@ -6379,6 +6523,7 @@
         </w:numPr>
         <w:shd w:val="clear" w:color="auto" w:fill="FFFFFF"/>
         <w:spacing w:before="0" w:beforeAutospacing="0" w:after="0" w:afterAutospacing="0"/>
+        <w:jc w:val="both"/>
         <w:rPr>
           <w:rFonts w:ascii="Palatino Linotype" w:hAnsi="Palatino Linotype"/>
           <w:color w:val="000000" w:themeColor="text1"/>
@@ -6401,6 +6546,7 @@
         </w:numPr>
         <w:shd w:val="clear" w:color="auto" w:fill="FFFFFF"/>
         <w:spacing w:before="0" w:beforeAutospacing="0" w:after="0" w:afterAutospacing="0"/>
+        <w:jc w:val="both"/>
         <w:rPr>
           <w:rFonts w:ascii="Palatino Linotype" w:hAnsi="Palatino Linotype"/>
           <w:color w:val="000000" w:themeColor="text1"/>
@@ -6423,6 +6569,7 @@
         </w:numPr>
         <w:shd w:val="clear" w:color="auto" w:fill="FFFFFF"/>
         <w:spacing w:before="0" w:beforeAutospacing="0" w:after="0" w:afterAutospacing="0"/>
+        <w:jc w:val="both"/>
         <w:rPr>
           <w:rFonts w:ascii="Palatino Linotype" w:hAnsi="Palatino Linotype"/>
           <w:color w:val="000000" w:themeColor="text1"/>
@@ -6445,6 +6592,7 @@
         </w:numPr>
         <w:shd w:val="clear" w:color="auto" w:fill="FFFFFF"/>
         <w:spacing w:before="0" w:beforeAutospacing="0" w:after="0" w:afterAutospacing="0"/>
+        <w:jc w:val="both"/>
         <w:rPr>
           <w:rFonts w:ascii="Palatino Linotype" w:hAnsi="Palatino Linotype"/>
           <w:color w:val="000000" w:themeColor="text1"/>
@@ -6467,6 +6615,7 @@
         </w:numPr>
         <w:shd w:val="clear" w:color="auto" w:fill="FFFFFF"/>
         <w:spacing w:before="0" w:beforeAutospacing="0" w:after="0" w:afterAutospacing="0"/>
+        <w:jc w:val="both"/>
         <w:rPr>
           <w:rFonts w:ascii="Palatino Linotype" w:hAnsi="Palatino Linotype"/>
           <w:color w:val="000000" w:themeColor="text1"/>
@@ -6489,6 +6638,7 @@
         </w:numPr>
         <w:shd w:val="clear" w:color="auto" w:fill="FFFFFF"/>
         <w:spacing w:before="0" w:beforeAutospacing="0" w:after="0" w:afterAutospacing="0"/>
+        <w:jc w:val="both"/>
         <w:rPr>
           <w:rFonts w:ascii="Palatino Linotype" w:hAnsi="Palatino Linotype"/>
           <w:color w:val="000000" w:themeColor="text1"/>
@@ -6511,6 +6661,7 @@
         </w:numPr>
         <w:shd w:val="clear" w:color="auto" w:fill="FFFFFF"/>
         <w:spacing w:before="0" w:beforeAutospacing="0" w:after="0" w:afterAutospacing="0"/>
+        <w:jc w:val="both"/>
         <w:rPr>
           <w:rStyle w:val="Textoennegrita"/>
           <w:rFonts w:ascii="Palatino Linotype" w:hAnsi="Palatino Linotype"/>
@@ -6537,6 +6688,7 @@
         </w:numPr>
         <w:shd w:val="clear" w:color="auto" w:fill="FFFFFF"/>
         <w:spacing w:before="0" w:beforeAutospacing="0" w:after="0" w:afterAutospacing="0"/>
+        <w:jc w:val="both"/>
         <w:rPr>
           <w:rFonts w:ascii="Palatino Linotype" w:hAnsi="Palatino Linotype"/>
           <w:color w:val="000000" w:themeColor="text1"/>
@@ -6574,6 +6726,7 @@
         </w:numPr>
         <w:shd w:val="clear" w:color="auto" w:fill="FFFFFF"/>
         <w:spacing w:before="0" w:beforeAutospacing="0" w:after="0" w:afterAutospacing="0"/>
+        <w:jc w:val="both"/>
         <w:rPr>
           <w:rStyle w:val="Textoennegrita"/>
           <w:rFonts w:ascii="Palatino Linotype" w:hAnsi="Palatino Linotype"/>
@@ -6600,6 +6753,7 @@
         </w:numPr>
         <w:shd w:val="clear" w:color="auto" w:fill="FFFFFF"/>
         <w:spacing w:before="0" w:beforeAutospacing="0" w:after="0" w:afterAutospacing="0"/>
+        <w:jc w:val="both"/>
         <w:rPr>
           <w:rFonts w:ascii="Palatino Linotype" w:hAnsi="Palatino Linotype"/>
           <w:color w:val="000000" w:themeColor="text1"/>
@@ -6637,6 +6791,7 @@
         </w:numPr>
         <w:shd w:val="clear" w:color="auto" w:fill="FFFFFF"/>
         <w:spacing w:before="0" w:beforeAutospacing="0" w:after="0" w:afterAutospacing="0"/>
+        <w:jc w:val="both"/>
         <w:rPr>
           <w:rFonts w:ascii="Palatino Linotype" w:hAnsi="Palatino Linotype"/>
           <w:color w:val="000000" w:themeColor="text1"/>
@@ -6661,6 +6816,7 @@
         </w:numPr>
         <w:shd w:val="clear" w:color="auto" w:fill="FFFFFF"/>
         <w:spacing w:before="0" w:beforeAutospacing="0" w:after="0" w:afterAutospacing="0"/>
+        <w:jc w:val="both"/>
         <w:rPr>
           <w:rFonts w:ascii="Palatino Linotype" w:hAnsi="Palatino Linotype"/>
           <w:color w:val="000000" w:themeColor="text1"/>
@@ -6683,6 +6839,7 @@
         </w:numPr>
         <w:shd w:val="clear" w:color="auto" w:fill="FFFFFF"/>
         <w:spacing w:before="0" w:beforeAutospacing="0" w:after="0" w:afterAutospacing="0"/>
+        <w:jc w:val="both"/>
         <w:rPr>
           <w:rFonts w:ascii="Palatino Linotype" w:hAnsi="Palatino Linotype"/>
           <w:color w:val="000000" w:themeColor="text1"/>
@@ -6707,6 +6864,7 @@
         </w:numPr>
         <w:shd w:val="clear" w:color="auto" w:fill="FFFFFF"/>
         <w:spacing w:before="0" w:beforeAutospacing="0" w:after="0" w:afterAutospacing="0"/>
+        <w:jc w:val="both"/>
         <w:rPr>
           <w:rFonts w:ascii="Palatino Linotype" w:hAnsi="Palatino Linotype"/>
           <w:color w:val="000000" w:themeColor="text1"/>
@@ -6723,6 +6881,8 @@
     <w:p>
       <w:pPr>
         <w:pStyle w:val="Ttulo4"/>
+        <w:ind w:firstLine="0"/>
+        <w:jc w:val="both"/>
         <w:rPr>
           <w:rFonts w:ascii="Palatino Linotype" w:hAnsi="Palatino Linotype"/>
           <w:b/>
@@ -6758,6 +6918,7 @@
         </w:numPr>
         <w:shd w:val="clear" w:color="auto" w:fill="FFFFFF"/>
         <w:spacing w:before="0" w:beforeAutospacing="0" w:after="0" w:afterAutospacing="0"/>
+        <w:jc w:val="both"/>
         <w:rPr>
           <w:rStyle w:val="Textoennegrita"/>
           <w:rFonts w:ascii="Palatino Linotype" w:hAnsi="Palatino Linotype"/>
@@ -6784,6 +6945,7 @@
         </w:numPr>
         <w:shd w:val="clear" w:color="auto" w:fill="FFFFFF"/>
         <w:spacing w:before="0" w:beforeAutospacing="0" w:after="0" w:afterAutospacing="0"/>
+        <w:jc w:val="both"/>
         <w:rPr>
           <w:rFonts w:ascii="Palatino Linotype" w:hAnsi="Palatino Linotype"/>
           <w:color w:val="000000" w:themeColor="text1"/>
@@ -6835,6 +6997,7 @@
         </w:numPr>
         <w:shd w:val="clear" w:color="auto" w:fill="FFFFFF"/>
         <w:spacing w:before="0" w:beforeAutospacing="0" w:after="0" w:afterAutospacing="0"/>
+        <w:jc w:val="both"/>
         <w:rPr>
           <w:rStyle w:val="Textoennegrita"/>
           <w:rFonts w:ascii="Palatino Linotype" w:hAnsi="Palatino Linotype"/>
@@ -6861,6 +7024,7 @@
         </w:numPr>
         <w:shd w:val="clear" w:color="auto" w:fill="FFFFFF"/>
         <w:spacing w:before="0" w:beforeAutospacing="0" w:after="0" w:afterAutospacing="0"/>
+        <w:jc w:val="both"/>
         <w:rPr>
           <w:rStyle w:val="Textoennegrita"/>
           <w:rFonts w:ascii="Palatino Linotype" w:hAnsi="Palatino Linotype"/>
@@ -6889,6 +7053,7 @@
         </w:numPr>
         <w:shd w:val="clear" w:color="auto" w:fill="FFFFFF"/>
         <w:spacing w:before="0" w:beforeAutospacing="0" w:after="0" w:afterAutospacing="0"/>
+        <w:jc w:val="both"/>
         <w:rPr>
           <w:rFonts w:ascii="Palatino Linotype" w:hAnsi="Palatino Linotype"/>
           <w:color w:val="000000" w:themeColor="text1"/>
@@ -6913,6 +7078,7 @@
         </w:numPr>
         <w:shd w:val="clear" w:color="auto" w:fill="FFFFFF"/>
         <w:spacing w:before="0" w:beforeAutospacing="0" w:after="0" w:afterAutospacing="0"/>
+        <w:jc w:val="both"/>
         <w:rPr>
           <w:rFonts w:ascii="Palatino Linotype" w:hAnsi="Palatino Linotype"/>
           <w:color w:val="000000" w:themeColor="text1"/>
@@ -6935,6 +7101,7 @@
         </w:numPr>
         <w:shd w:val="clear" w:color="auto" w:fill="FFFFFF"/>
         <w:spacing w:before="0" w:beforeAutospacing="0" w:after="0" w:afterAutospacing="0"/>
+        <w:jc w:val="both"/>
         <w:rPr>
           <w:rStyle w:val="Textoennegrita"/>
           <w:rFonts w:ascii="Palatino Linotype" w:hAnsi="Palatino Linotype"/>
@@ -6961,6 +7128,7 @@
         </w:numPr>
         <w:shd w:val="clear" w:color="auto" w:fill="FFFFFF"/>
         <w:spacing w:before="0" w:beforeAutospacing="0" w:after="0" w:afterAutospacing="0"/>
+        <w:jc w:val="both"/>
         <w:rPr>
           <w:rFonts w:ascii="Palatino Linotype" w:hAnsi="Palatino Linotype"/>
           <w:color w:val="000000" w:themeColor="text1"/>
@@ -6990,6 +7158,7 @@
         </w:numPr>
         <w:shd w:val="clear" w:color="auto" w:fill="FFFFFF"/>
         <w:spacing w:before="0" w:beforeAutospacing="0" w:after="0" w:afterAutospacing="0"/>
+        <w:jc w:val="both"/>
         <w:rPr>
           <w:rStyle w:val="Textoennegrita"/>
           <w:rFonts w:ascii="Palatino Linotype" w:hAnsi="Palatino Linotype"/>
@@ -7016,6 +7185,7 @@
         </w:numPr>
         <w:shd w:val="clear" w:color="auto" w:fill="FFFFFF"/>
         <w:spacing w:before="0" w:beforeAutospacing="0" w:after="0" w:afterAutospacing="0"/>
+        <w:jc w:val="both"/>
         <w:rPr>
           <w:rFonts w:ascii="Palatino Linotype" w:hAnsi="Palatino Linotype"/>
           <w:color w:val="000000" w:themeColor="text1"/>
@@ -7052,6 +7222,7 @@
         </w:numPr>
         <w:shd w:val="clear" w:color="auto" w:fill="FFFFFF"/>
         <w:spacing w:before="0" w:beforeAutospacing="0" w:after="0" w:afterAutospacing="0"/>
+        <w:jc w:val="both"/>
         <w:rPr>
           <w:rFonts w:ascii="Palatino Linotype" w:hAnsi="Palatino Linotype"/>
           <w:color w:val="000000" w:themeColor="text1"/>
@@ -7074,6 +7245,7 @@
         </w:numPr>
         <w:shd w:val="clear" w:color="auto" w:fill="FFFFFF"/>
         <w:spacing w:before="0" w:beforeAutospacing="0" w:after="0" w:afterAutospacing="0"/>
+        <w:jc w:val="both"/>
         <w:rPr>
           <w:rFonts w:ascii="Palatino Linotype" w:hAnsi="Palatino Linotype"/>
           <w:color w:val="000000" w:themeColor="text1"/>
@@ -7096,6 +7268,7 @@
         </w:numPr>
         <w:shd w:val="clear" w:color="auto" w:fill="FFFFFF"/>
         <w:spacing w:before="0" w:beforeAutospacing="0" w:after="0" w:afterAutospacing="0"/>
+        <w:jc w:val="both"/>
         <w:rPr>
           <w:rFonts w:ascii="Palatino Linotype" w:hAnsi="Palatino Linotype"/>
           <w:color w:val="000000" w:themeColor="text1"/>
@@ -7118,6 +7291,7 @@
         </w:numPr>
         <w:shd w:val="clear" w:color="auto" w:fill="FFFFFF"/>
         <w:spacing w:before="0" w:beforeAutospacing="0" w:after="0" w:afterAutospacing="0"/>
+        <w:jc w:val="both"/>
         <w:rPr>
           <w:rStyle w:val="Textoennegrita"/>
           <w:rFonts w:ascii="Palatino Linotype" w:hAnsi="Palatino Linotype"/>
@@ -7144,6 +7318,7 @@
         </w:numPr>
         <w:shd w:val="clear" w:color="auto" w:fill="FFFFFF"/>
         <w:spacing w:before="0" w:beforeAutospacing="0" w:after="0" w:afterAutospacing="0"/>
+        <w:jc w:val="both"/>
         <w:rPr>
           <w:rFonts w:ascii="Palatino Linotype" w:hAnsi="Palatino Linotype"/>
           <w:color w:val="000000" w:themeColor="text1"/>
@@ -7181,6 +7356,7 @@
         </w:numPr>
         <w:shd w:val="clear" w:color="auto" w:fill="FFFFFF"/>
         <w:spacing w:before="0" w:beforeAutospacing="0" w:after="0" w:afterAutospacing="0"/>
+        <w:jc w:val="both"/>
         <w:rPr>
           <w:rFonts w:ascii="Palatino Linotype" w:hAnsi="Palatino Linotype"/>
           <w:b/>
@@ -7207,6 +7383,7 @@
         </w:numPr>
         <w:shd w:val="clear" w:color="auto" w:fill="FFFFFF"/>
         <w:spacing w:before="0" w:beforeAutospacing="0" w:after="0" w:afterAutospacing="0"/>
+        <w:jc w:val="both"/>
         <w:rPr>
           <w:rFonts w:ascii="Palatino Linotype" w:hAnsi="Palatino Linotype"/>
           <w:color w:val="000000" w:themeColor="text1"/>
@@ -7238,62 +7415,70 @@
     </w:p>
     <w:p>
       <w:pPr>
-        <w:rPr>
-          <w:rFonts w:ascii="Palatino Linotype" w:hAnsi="Palatino Linotype"/>
-          <w:color w:val="000000" w:themeColor="text1"/>
-        </w:rPr>
-      </w:pPr>
-    </w:p>
-    <w:p>
-      <w:pPr>
-        <w:rPr>
-          <w:rFonts w:ascii="Palatino Linotype" w:hAnsi="Palatino Linotype"/>
-          <w:color w:val="000000" w:themeColor="text1"/>
-        </w:rPr>
-      </w:pPr>
-    </w:p>
-    <w:p>
-      <w:pPr>
-        <w:rPr>
-          <w:rFonts w:ascii="Palatino Linotype" w:hAnsi="Palatino Linotype"/>
-          <w:color w:val="000000" w:themeColor="text1"/>
-        </w:rPr>
-      </w:pPr>
-    </w:p>
-    <w:p>
-      <w:pPr>
-        <w:rPr>
-          <w:rFonts w:ascii="Palatino Linotype" w:hAnsi="Palatino Linotype"/>
-          <w:color w:val="000000" w:themeColor="text1"/>
-        </w:rPr>
-      </w:pPr>
-    </w:p>
-    <w:p>
-      <w:pPr>
-        <w:rPr>
-          <w:rFonts w:ascii="Palatino Linotype" w:hAnsi="Palatino Linotype"/>
-          <w:color w:val="000000" w:themeColor="text1"/>
-        </w:rPr>
-      </w:pPr>
-    </w:p>
-    <w:p>
-      <w:pPr>
-        <w:rPr>
-          <w:rFonts w:ascii="Palatino Linotype" w:hAnsi="Palatino Linotype"/>
-          <w:color w:val="000000" w:themeColor="text1"/>
-        </w:rPr>
-      </w:pPr>
-    </w:p>
-    <w:p>
-      <w:pPr>
-        <w:rPr>
-          <w:rFonts w:ascii="Palatino Linotype" w:hAnsi="Palatino Linotype"/>
-          <w:color w:val="000000" w:themeColor="text1"/>
-        </w:rPr>
-      </w:pPr>
-    </w:p>
-    <w:p>
-      <w:pPr>
+        <w:jc w:val="both"/>
+        <w:rPr>
+          <w:rFonts w:ascii="Palatino Linotype" w:hAnsi="Palatino Linotype"/>
+          <w:color w:val="000000" w:themeColor="text1"/>
+        </w:rPr>
+      </w:pPr>
+    </w:p>
+    <w:p>
+      <w:pPr>
+        <w:jc w:val="both"/>
+        <w:rPr>
+          <w:rFonts w:ascii="Palatino Linotype" w:hAnsi="Palatino Linotype"/>
+          <w:color w:val="000000" w:themeColor="text1"/>
+        </w:rPr>
+      </w:pPr>
+    </w:p>
+    <w:p>
+      <w:pPr>
+        <w:jc w:val="both"/>
+        <w:rPr>
+          <w:rFonts w:ascii="Palatino Linotype" w:hAnsi="Palatino Linotype"/>
+          <w:color w:val="000000" w:themeColor="text1"/>
+        </w:rPr>
+      </w:pPr>
+    </w:p>
+    <w:p>
+      <w:pPr>
+        <w:jc w:val="both"/>
+        <w:rPr>
+          <w:rFonts w:ascii="Palatino Linotype" w:hAnsi="Palatino Linotype"/>
+          <w:color w:val="000000" w:themeColor="text1"/>
+        </w:rPr>
+      </w:pPr>
+    </w:p>
+    <w:p>
+      <w:pPr>
+        <w:jc w:val="both"/>
+        <w:rPr>
+          <w:rFonts w:ascii="Palatino Linotype" w:hAnsi="Palatino Linotype"/>
+          <w:color w:val="000000" w:themeColor="text1"/>
+        </w:rPr>
+      </w:pPr>
+    </w:p>
+    <w:p>
+      <w:pPr>
+        <w:jc w:val="both"/>
+        <w:rPr>
+          <w:rFonts w:ascii="Palatino Linotype" w:hAnsi="Palatino Linotype"/>
+          <w:color w:val="000000" w:themeColor="text1"/>
+        </w:rPr>
+      </w:pPr>
+    </w:p>
+    <w:p>
+      <w:pPr>
+        <w:jc w:val="both"/>
+        <w:rPr>
+          <w:rFonts w:ascii="Palatino Linotype" w:hAnsi="Palatino Linotype"/>
+          <w:color w:val="000000" w:themeColor="text1"/>
+        </w:rPr>
+      </w:pPr>
+    </w:p>
+    <w:p>
+      <w:pPr>
+        <w:jc w:val="both"/>
         <w:rPr>
           <w:rFonts w:ascii="Palatino Linotype" w:hAnsi="Palatino Linotype"/>
           <w:color w:val="000000" w:themeColor="text1"/>
@@ -7303,6 +7488,8 @@
     <w:p>
       <w:pPr>
         <w:pStyle w:val="Ttulo2"/>
+        <w:ind w:firstLine="0"/>
+        <w:jc w:val="both"/>
         <w:rPr>
           <w:rFonts w:ascii="Palatino Linotype" w:hAnsi="Palatino Linotype"/>
           <w:b/>
@@ -7329,6 +7516,7 @@
     </w:p>
     <w:p>
       <w:pPr>
+        <w:jc w:val="both"/>
         <w:rPr>
           <w:rFonts w:ascii="Palatino Linotype" w:hAnsi="Palatino Linotype"/>
           <w:b/>
@@ -7414,7 +7602,7 @@
     <w:p>
       <w:pPr>
         <w:ind w:firstLine="0"/>
-        <w:jc w:val="center"/>
+        <w:jc w:val="both"/>
         <w:rPr>
           <w:rFonts w:ascii="Palatino Linotype" w:hAnsi="Palatino Linotype"/>
           <w:b/>
@@ -7425,6 +7613,9 @@
         </w:rPr>
       </w:pPr>
       <w:r>
+        <w:rPr>
+          <w:noProof/>
+        </w:rPr>
         <w:drawing>
           <wp:inline distT="0" distB="0" distL="0" distR="0" wp14:anchorId="6A53E71A" wp14:editId="30B11648">
             <wp:extent cx="5944870" cy="5375910"/>
@@ -7467,6 +7658,7 @@
         <w:pStyle w:val="Prrafodelista"/>
         <w:shd w:val="clear" w:color="auto" w:fill="FFFFFF"/>
         <w:spacing w:before="100" w:beforeAutospacing="1" w:after="0" w:line="240" w:lineRule="auto"/>
+        <w:jc w:val="both"/>
         <w:rPr>
           <w:rFonts w:ascii="Palatino Linotype" w:hAnsi="Palatino Linotype"/>
           <w:color w:val="000000" w:themeColor="text1"/>
@@ -7480,6 +7672,7 @@
         <w:pStyle w:val="Prrafodelista"/>
         <w:shd w:val="clear" w:color="auto" w:fill="FFFFFF"/>
         <w:spacing w:before="100" w:beforeAutospacing="1" w:after="0" w:line="240" w:lineRule="auto"/>
+        <w:jc w:val="both"/>
         <w:rPr>
           <w:rFonts w:ascii="Palatino Linotype" w:hAnsi="Palatino Linotype"/>
           <w:color w:val="000000" w:themeColor="text1"/>
@@ -7493,6 +7686,7 @@
         <w:pStyle w:val="Prrafodelista"/>
         <w:shd w:val="clear" w:color="auto" w:fill="FFFFFF"/>
         <w:spacing w:before="100" w:beforeAutospacing="1" w:after="0" w:line="240" w:lineRule="auto"/>
+        <w:jc w:val="both"/>
         <w:rPr>
           <w:rFonts w:ascii="Palatino Linotype" w:hAnsi="Palatino Linotype"/>
           <w:color w:val="000000" w:themeColor="text1"/>
@@ -7506,6 +7700,7 @@
         <w:pStyle w:val="Prrafodelista"/>
         <w:shd w:val="clear" w:color="auto" w:fill="FFFFFF"/>
         <w:spacing w:before="100" w:beforeAutospacing="1" w:after="0" w:line="240" w:lineRule="auto"/>
+        <w:jc w:val="both"/>
         <w:rPr>
           <w:rFonts w:ascii="Palatino Linotype" w:hAnsi="Palatino Linotype"/>
           <w:color w:val="000000" w:themeColor="text1"/>
@@ -7519,6 +7714,7 @@
         <w:pStyle w:val="Prrafodelista"/>
         <w:shd w:val="clear" w:color="auto" w:fill="FFFFFF"/>
         <w:spacing w:before="100" w:beforeAutospacing="1" w:after="0" w:line="240" w:lineRule="auto"/>
+        <w:jc w:val="both"/>
         <w:rPr>
           <w:rFonts w:ascii="Palatino Linotype" w:hAnsi="Palatino Linotype"/>
           <w:color w:val="000000" w:themeColor="text1"/>
@@ -7532,6 +7728,7 @@
         <w:pStyle w:val="Prrafodelista"/>
         <w:shd w:val="clear" w:color="auto" w:fill="FFFFFF"/>
         <w:spacing w:before="100" w:beforeAutospacing="1" w:after="0" w:line="240" w:lineRule="auto"/>
+        <w:jc w:val="both"/>
         <w:rPr>
           <w:rFonts w:ascii="Palatino Linotype" w:hAnsi="Palatino Linotype"/>
           <w:color w:val="000000" w:themeColor="text1"/>
@@ -7543,6 +7740,8 @@
     <w:p>
       <w:pPr>
         <w:pStyle w:val="Ttulo3"/>
+        <w:ind w:firstLine="0"/>
+        <w:jc w:val="both"/>
         <w:rPr>
           <w:rFonts w:ascii="Palatino Linotype" w:hAnsi="Palatino Linotype"/>
           <w:b/>
@@ -7568,6 +7767,7 @@
         <w:shd w:val="clear" w:color="auto" w:fill="FFFFFF"/>
         <w:spacing w:before="0" w:beforeAutospacing="0" w:after="240" w:afterAutospacing="0"/>
         <w:ind w:firstLine="708"/>
+        <w:jc w:val="both"/>
         <w:rPr>
           <w:rFonts w:ascii="Palatino Linotype" w:hAnsi="Palatino Linotype"/>
           <w:color w:val="000000" w:themeColor="text1"/>
@@ -7620,6 +7820,7 @@
     <w:p>
       <w:pPr>
         <w:ind w:firstLine="708"/>
+        <w:jc w:val="both"/>
         <w:rPr>
           <w:rFonts w:ascii="Palatino Linotype" w:hAnsi="Palatino Linotype"/>
           <w:color w:val="000000" w:themeColor="text1"/>
@@ -7644,6 +7845,7 @@
         <w:shd w:val="clear" w:color="auto" w:fill="FFFFFF"/>
         <w:spacing w:before="0" w:beforeAutospacing="0" w:after="240" w:afterAutospacing="0"/>
         <w:ind w:firstLine="708"/>
+        <w:jc w:val="both"/>
         <w:rPr>
           <w:rFonts w:ascii="Palatino Linotype" w:hAnsi="Palatino Linotype"/>
           <w:color w:val="000000" w:themeColor="text1"/>
@@ -7763,6 +7965,7 @@
     <w:p>
       <w:pPr>
         <w:ind w:firstLine="708"/>
+        <w:jc w:val="both"/>
         <w:rPr>
           <w:rFonts w:ascii="Palatino Linotype" w:hAnsi="Palatino Linotype"/>
           <w:color w:val="000000" w:themeColor="text1"/>
@@ -7797,6 +8000,7 @@
         <w:shd w:val="clear" w:color="auto" w:fill="FFFFFF"/>
         <w:spacing w:before="0" w:beforeAutospacing="0" w:after="240" w:afterAutospacing="0"/>
         <w:ind w:firstLine="708"/>
+        <w:jc w:val="both"/>
         <w:rPr>
           <w:rFonts w:ascii="Palatino Linotype" w:hAnsi="Palatino Linotype"/>
           <w:color w:val="000000" w:themeColor="text1"/>
@@ -7839,6 +8043,7 @@
     <w:p>
       <w:pPr>
         <w:ind w:firstLine="708"/>
+        <w:jc w:val="both"/>
         <w:rPr>
           <w:rFonts w:ascii="Palatino Linotype" w:hAnsi="Palatino Linotype"/>
           <w:color w:val="000000" w:themeColor="text1"/>
@@ -7877,6 +8082,7 @@
         <w:shd w:val="clear" w:color="auto" w:fill="FFFFFF"/>
         <w:spacing w:before="0" w:beforeAutospacing="0" w:after="240" w:afterAutospacing="0"/>
         <w:ind w:firstLine="708"/>
+        <w:jc w:val="both"/>
         <w:rPr>
           <w:rFonts w:ascii="Palatino Linotype" w:hAnsi="Palatino Linotype"/>
           <w:color w:val="000000" w:themeColor="text1"/>
@@ -7967,6 +8173,7 @@
     <w:p>
       <w:pPr>
         <w:ind w:firstLine="708"/>
+        <w:jc w:val="both"/>
         <w:rPr>
           <w:rFonts w:ascii="Palatino Linotype" w:hAnsi="Palatino Linotype"/>
           <w:color w:val="000000" w:themeColor="text1"/>
@@ -7991,6 +8198,7 @@
         <w:shd w:val="clear" w:color="auto" w:fill="FFFFFF"/>
         <w:spacing w:before="0" w:beforeAutospacing="0" w:after="240" w:afterAutospacing="0"/>
         <w:ind w:firstLine="708"/>
+        <w:jc w:val="both"/>
         <w:rPr>
           <w:rFonts w:ascii="Palatino Linotype" w:hAnsi="Palatino Linotype"/>
           <w:color w:val="000000" w:themeColor="text1"/>
@@ -8061,31 +8269,73 @@
     </w:p>
     <w:p>
       <w:pPr>
-        <w:ind w:firstLine="708"/>
-        <w:rPr>
-          <w:rFonts w:ascii="Palatino Linotype" w:hAnsi="Palatino Linotype"/>
-          <w:color w:val="000000" w:themeColor="text1"/>
-        </w:rPr>
-      </w:pPr>
-      <w:r>
-        <w:rPr>
-          <w:rStyle w:val="Textoennegrita"/>
-          <w:rFonts w:ascii="Palatino Linotype" w:hAnsi="Palatino Linotype"/>
-          <w:b w:val="0"/>
-          <w:bCs w:val="0"/>
-          <w:color w:val="000000" w:themeColor="text1"/>
-          <w:sz w:val="24"/>
-          <w:szCs w:val="24"/>
-        </w:rPr>
-        <w:t>5️. Amplia comunidad y paquetes listos para usar</w:t>
-      </w:r>
-    </w:p>
-    <w:p>
-      <w:pPr>
         <w:pStyle w:val="NormalWeb"/>
         <w:shd w:val="clear" w:color="auto" w:fill="FFFFFF"/>
         <w:spacing w:before="0" w:beforeAutospacing="0" w:after="240" w:afterAutospacing="0"/>
         <w:ind w:firstLine="708"/>
+        <w:jc w:val="both"/>
+        <w:rPr>
+          <w:rFonts w:ascii="Palatino Linotype" w:hAnsi="Palatino Linotype"/>
+          <w:color w:val="000000" w:themeColor="text1"/>
+        </w:rPr>
+      </w:pPr>
+    </w:p>
+    <w:p>
+      <w:pPr>
+        <w:pStyle w:val="NormalWeb"/>
+        <w:shd w:val="clear" w:color="auto" w:fill="FFFFFF"/>
+        <w:spacing w:before="0" w:beforeAutospacing="0" w:after="240" w:afterAutospacing="0"/>
+        <w:ind w:firstLine="708"/>
+        <w:jc w:val="both"/>
+        <w:rPr>
+          <w:rFonts w:ascii="Palatino Linotype" w:hAnsi="Palatino Linotype"/>
+          <w:color w:val="000000" w:themeColor="text1"/>
+        </w:rPr>
+      </w:pPr>
+    </w:p>
+    <w:p>
+      <w:pPr>
+        <w:pStyle w:val="NormalWeb"/>
+        <w:shd w:val="clear" w:color="auto" w:fill="FFFFFF"/>
+        <w:spacing w:before="0" w:beforeAutospacing="0" w:after="240" w:afterAutospacing="0"/>
+        <w:ind w:firstLine="708"/>
+        <w:jc w:val="both"/>
+        <w:rPr>
+          <w:rFonts w:ascii="Palatino Linotype" w:hAnsi="Palatino Linotype"/>
+          <w:color w:val="000000" w:themeColor="text1"/>
+        </w:rPr>
+      </w:pPr>
+    </w:p>
+    <w:p>
+      <w:pPr>
+        <w:ind w:firstLine="708"/>
+        <w:jc w:val="both"/>
+        <w:rPr>
+          <w:rFonts w:ascii="Palatino Linotype" w:hAnsi="Palatino Linotype"/>
+          <w:color w:val="000000" w:themeColor="text1"/>
+        </w:rPr>
+      </w:pPr>
+      <w:r>
+        <w:rPr>
+          <w:rStyle w:val="Textoennegrita"/>
+          <w:rFonts w:ascii="Palatino Linotype" w:hAnsi="Palatino Linotype"/>
+          <w:b w:val="0"/>
+          <w:bCs w:val="0"/>
+          <w:color w:val="000000" w:themeColor="text1"/>
+          <w:sz w:val="24"/>
+          <w:szCs w:val="24"/>
+        </w:rPr>
+        <w:lastRenderedPageBreak/>
+        <w:t>5️. Amplia comunidad y paquetes listos para usar</w:t>
+      </w:r>
+    </w:p>
+    <w:p>
+      <w:pPr>
+        <w:pStyle w:val="NormalWeb"/>
+        <w:shd w:val="clear" w:color="auto" w:fill="FFFFFF"/>
+        <w:spacing w:before="0" w:beforeAutospacing="0" w:after="240" w:afterAutospacing="0"/>
+        <w:ind w:firstLine="708"/>
+        <w:jc w:val="both"/>
         <w:rPr>
           <w:rFonts w:ascii="Palatino Linotype" w:hAnsi="Palatino Linotype"/>
           <w:color w:val="000000" w:themeColor="text1"/>
@@ -8122,15 +8372,7 @@
           <w:rFonts w:ascii="Palatino Linotype" w:hAnsi="Palatino Linotype"/>
           <w:color w:val="000000" w:themeColor="text1"/>
         </w:rPr>
-        <w:t xml:space="preserve">, lo que facilita la integración de funcionalidades clave como bases de datos, notificaciones, sincronización en la nube y autenticación. Esto reduce el tiempo </w:t>
-      </w:r>
-      <w:r>
-        <w:rPr>
-          <w:rFonts w:ascii="Palatino Linotype" w:hAnsi="Palatino Linotype"/>
-          <w:color w:val="000000" w:themeColor="text1"/>
-        </w:rPr>
-        <w:lastRenderedPageBreak/>
-        <w:t>de desarrollo en comparación con </w:t>
+        <w:t>, lo que facilita la integración de funcionalidades clave como bases de datos, notificaciones, sincronización en la nube y autenticación. Esto reduce el tiempo de desarrollo en comparación con </w:t>
       </w:r>
       <w:r>
         <w:rPr>
@@ -8168,6 +8410,7 @@
         <w:shd w:val="clear" w:color="auto" w:fill="FFFFFF"/>
         <w:spacing w:before="0" w:beforeAutospacing="0" w:after="240" w:afterAutospacing="0"/>
         <w:ind w:firstLine="708"/>
+        <w:jc w:val="both"/>
         <w:rPr>
           <w:rFonts w:ascii="Palatino Linotype" w:hAnsi="Palatino Linotype"/>
           <w:color w:val="000000" w:themeColor="text1"/>
@@ -8247,6 +8490,7 @@
     <w:p>
       <w:pPr>
         <w:ind w:firstLine="0"/>
+        <w:jc w:val="both"/>
         <w:rPr>
           <w:rFonts w:ascii="Palatino Linotype" w:hAnsi="Palatino Linotype"/>
           <w:color w:val="000000" w:themeColor="text1"/>
@@ -8258,6 +8502,7 @@
     <w:p>
       <w:pPr>
         <w:ind w:firstLine="0"/>
+        <w:jc w:val="both"/>
         <w:rPr>
           <w:rFonts w:ascii="Palatino Linotype" w:hAnsi="Palatino Linotype"/>
           <w:color w:val="000000" w:themeColor="text1"/>
@@ -8269,6 +8514,7 @@
     <w:p>
       <w:pPr>
         <w:ind w:firstLine="0"/>
+        <w:jc w:val="both"/>
         <w:rPr>
           <w:rFonts w:ascii="Palatino Linotype" w:hAnsi="Palatino Linotype"/>
           <w:color w:val="000000" w:themeColor="text1"/>
@@ -8280,6 +8526,7 @@
     <w:p>
       <w:pPr>
         <w:ind w:firstLine="0"/>
+        <w:jc w:val="both"/>
         <w:rPr>
           <w:rFonts w:ascii="Palatino Linotype" w:hAnsi="Palatino Linotype"/>
           <w:color w:val="000000" w:themeColor="text1"/>
@@ -8291,6 +8538,7 @@
     <w:p>
       <w:pPr>
         <w:ind w:firstLine="0"/>
+        <w:jc w:val="both"/>
         <w:rPr>
           <w:rFonts w:ascii="Palatino Linotype" w:hAnsi="Palatino Linotype"/>
           <w:color w:val="000000" w:themeColor="text1"/>
@@ -8302,6 +8550,7 @@
     <w:p>
       <w:pPr>
         <w:ind w:firstLine="0"/>
+        <w:jc w:val="both"/>
         <w:rPr>
           <w:rFonts w:ascii="Palatino Linotype" w:hAnsi="Palatino Linotype"/>
           <w:color w:val="000000" w:themeColor="text1"/>
@@ -8313,6 +8562,7 @@
     <w:p>
       <w:pPr>
         <w:ind w:firstLine="0"/>
+        <w:jc w:val="both"/>
         <w:rPr>
           <w:rFonts w:ascii="Palatino Linotype" w:hAnsi="Palatino Linotype"/>
           <w:color w:val="000000" w:themeColor="text1"/>
@@ -8324,6 +8574,7 @@
     <w:p>
       <w:pPr>
         <w:ind w:firstLine="0"/>
+        <w:jc w:val="both"/>
         <w:rPr>
           <w:rFonts w:ascii="Palatino Linotype" w:hAnsi="Palatino Linotype"/>
           <w:color w:val="000000" w:themeColor="text1"/>
@@ -8335,6 +8586,7 @@
     <w:p>
       <w:pPr>
         <w:ind w:firstLine="0"/>
+        <w:jc w:val="both"/>
         <w:rPr>
           <w:rFonts w:ascii="Palatino Linotype" w:hAnsi="Palatino Linotype"/>
           <w:color w:val="000000" w:themeColor="text1"/>
@@ -8346,6 +8598,7 @@
     <w:p>
       <w:pPr>
         <w:ind w:firstLine="0"/>
+        <w:jc w:val="both"/>
         <w:rPr>
           <w:rFonts w:ascii="Palatino Linotype" w:hAnsi="Palatino Linotype"/>
           <w:color w:val="000000" w:themeColor="text1"/>
@@ -8357,6 +8610,7 @@
     <w:p>
       <w:pPr>
         <w:ind w:firstLine="0"/>
+        <w:jc w:val="both"/>
         <w:rPr>
           <w:rFonts w:ascii="Palatino Linotype" w:hAnsi="Palatino Linotype"/>
           <w:color w:val="000000" w:themeColor="text1"/>
@@ -8368,6 +8622,7 @@
     <w:p>
       <w:pPr>
         <w:ind w:firstLine="0"/>
+        <w:jc w:val="both"/>
         <w:rPr>
           <w:rFonts w:ascii="Palatino Linotype" w:hAnsi="Palatino Linotype"/>
           <w:color w:val="000000" w:themeColor="text1"/>
@@ -8379,6 +8634,7 @@
     <w:p>
       <w:pPr>
         <w:ind w:firstLine="0"/>
+        <w:jc w:val="both"/>
         <w:rPr>
           <w:rFonts w:ascii="Palatino Linotype" w:hAnsi="Palatino Linotype"/>
           <w:color w:val="000000" w:themeColor="text1"/>
@@ -8390,6 +8646,7 @@
     <w:p>
       <w:pPr>
         <w:ind w:firstLine="0"/>
+        <w:jc w:val="both"/>
         <w:rPr>
           <w:rFonts w:ascii="Palatino Linotype" w:hAnsi="Palatino Linotype"/>
           <w:color w:val="000000" w:themeColor="text1"/>
@@ -8401,6 +8658,7 @@
     <w:p>
       <w:pPr>
         <w:ind w:firstLine="0"/>
+        <w:jc w:val="both"/>
         <w:rPr>
           <w:rFonts w:ascii="Palatino Linotype" w:hAnsi="Palatino Linotype"/>
           <w:color w:val="000000" w:themeColor="text1"/>
@@ -8412,6 +8670,7 @@
     <w:p>
       <w:pPr>
         <w:ind w:firstLine="0"/>
+        <w:jc w:val="both"/>
         <w:rPr>
           <w:rFonts w:ascii="Palatino Linotype" w:hAnsi="Palatino Linotype"/>
           <w:color w:val="000000" w:themeColor="text1"/>
@@ -8423,7 +8682,8 @@
     <w:p>
       <w:pPr>
         <w:pStyle w:val="Ttulo2"/>
-        <w:ind w:firstLine="708"/>
+        <w:ind w:firstLine="0"/>
+        <w:jc w:val="both"/>
         <w:rPr>
           <w:rFonts w:ascii="Palatino Linotype" w:hAnsi="Palatino Linotype"/>
           <w:b/>
@@ -8443,7 +8703,6 @@
           <w:sz w:val="28"/>
           <w:szCs w:val="28"/>
         </w:rPr>
-        <w:lastRenderedPageBreak/>
         <w:t xml:space="preserve">Elección de base de datos para </w:t>
       </w:r>
       <w:proofErr w:type="spellStart"/>
@@ -8464,7 +8723,8 @@
     <w:p>
       <w:pPr>
         <w:pStyle w:val="Ttulo3"/>
-        <w:ind w:left="360" w:firstLine="348"/>
+        <w:ind w:firstLine="0"/>
+        <w:jc w:val="both"/>
         <w:rPr>
           <w:rFonts w:ascii="Palatino Linotype" w:hAnsi="Palatino Linotype"/>
           <w:b/>
@@ -8488,6 +8748,7 @@
     <w:p>
       <w:pPr>
         <w:ind w:firstLine="708"/>
+        <w:jc w:val="both"/>
         <w:rPr>
           <w:rFonts w:ascii="Palatino Linotype" w:hAnsi="Palatino Linotype"/>
           <w:color w:val="000000" w:themeColor="text1"/>
@@ -8534,6 +8795,7 @@
           <w:numId w:val="16"/>
         </w:numPr>
         <w:spacing w:after="160" w:line="240" w:lineRule="auto"/>
+        <w:jc w:val="both"/>
         <w:rPr>
           <w:rFonts w:ascii="Palatino Linotype" w:hAnsi="Palatino Linotype"/>
           <w:color w:val="000000" w:themeColor="text1"/>
@@ -8578,6 +8840,7 @@
           <w:numId w:val="16"/>
         </w:numPr>
         <w:spacing w:after="160" w:line="240" w:lineRule="auto"/>
+        <w:jc w:val="both"/>
         <w:rPr>
           <w:rFonts w:ascii="Palatino Linotype" w:hAnsi="Palatino Linotype"/>
           <w:color w:val="000000" w:themeColor="text1"/>
@@ -8613,6 +8876,7 @@
           <w:numId w:val="16"/>
         </w:numPr>
         <w:spacing w:after="160" w:line="240" w:lineRule="auto"/>
+        <w:jc w:val="both"/>
         <w:rPr>
           <w:rFonts w:ascii="Palatino Linotype" w:hAnsi="Palatino Linotype"/>
           <w:color w:val="000000" w:themeColor="text1"/>
@@ -8657,6 +8921,7 @@
           <w:numId w:val="16"/>
         </w:numPr>
         <w:spacing w:after="160" w:line="240" w:lineRule="auto"/>
+        <w:jc w:val="both"/>
         <w:rPr>
           <w:rFonts w:ascii="Palatino Linotype" w:hAnsi="Palatino Linotype"/>
           <w:color w:val="000000" w:themeColor="text1"/>
@@ -8701,6 +8966,7 @@
           <w:numId w:val="16"/>
         </w:numPr>
         <w:spacing w:after="160" w:line="240" w:lineRule="auto"/>
+        <w:jc w:val="both"/>
         <w:rPr>
           <w:rFonts w:ascii="Palatino Linotype" w:hAnsi="Palatino Linotype"/>
           <w:color w:val="000000" w:themeColor="text1"/>
@@ -8740,6 +9006,7 @@
     <w:p>
       <w:pPr>
         <w:ind w:firstLine="708"/>
+        <w:jc w:val="both"/>
         <w:rPr>
           <w:rFonts w:ascii="Palatino Linotype" w:hAnsi="Palatino Linotype"/>
           <w:color w:val="000000" w:themeColor="text1"/>
@@ -8798,6 +9065,8 @@
     <w:p>
       <w:pPr>
         <w:pStyle w:val="Ttulo3"/>
+        <w:ind w:firstLine="0"/>
+        <w:jc w:val="both"/>
         <w:rPr>
           <w:rFonts w:ascii="Palatino Linotype" w:hAnsi="Palatino Linotype"/>
           <w:b/>
@@ -8820,6 +9089,7 @@
     <w:p>
       <w:pPr>
         <w:pStyle w:val="Ttulo3"/>
+        <w:jc w:val="both"/>
         <w:rPr>
           <w:rFonts w:ascii="Palatino Linotype" w:hAnsi="Palatino Linotype"/>
           <w:b/>
@@ -8831,13 +9101,16 @@
     <w:p>
       <w:pPr>
         <w:ind w:firstLine="0"/>
-        <w:jc w:val="center"/>
+        <w:jc w:val="both"/>
         <w:rPr>
           <w:b/>
           <w:bCs/>
         </w:rPr>
       </w:pPr>
       <w:r>
+        <w:rPr>
+          <w:noProof/>
+        </w:rPr>
         <w:drawing>
           <wp:inline distT="0" distB="0" distL="0" distR="0" wp14:anchorId="46A9034A" wp14:editId="2DEC0DD4">
             <wp:extent cx="5944870" cy="2686685"/>
@@ -8884,6 +9157,7 @@
     <w:p>
       <w:pPr>
         <w:ind w:firstLine="0"/>
+        <w:jc w:val="both"/>
         <w:rPr>
           <w:rFonts w:ascii="Palatino Linotype" w:hAnsi="Palatino Linotype"/>
           <w:color w:val="000000" w:themeColor="text1"/>
@@ -8895,6 +9169,7 @@
     <w:p>
       <w:pPr>
         <w:ind w:firstLine="0"/>
+        <w:jc w:val="both"/>
         <w:rPr>
           <w:rFonts w:ascii="Palatino Linotype" w:hAnsi="Palatino Linotype"/>
           <w:color w:val="000000" w:themeColor="text1"/>
@@ -8906,6 +9181,7 @@
     <w:p>
       <w:pPr>
         <w:ind w:firstLine="0"/>
+        <w:jc w:val="both"/>
         <w:rPr>
           <w:rFonts w:ascii="Palatino Linotype" w:hAnsi="Palatino Linotype"/>
           <w:color w:val="000000" w:themeColor="text1"/>
@@ -8917,6 +9193,7 @@
     <w:p>
       <w:pPr>
         <w:ind w:firstLine="0"/>
+        <w:jc w:val="both"/>
         <w:rPr>
           <w:rFonts w:ascii="Palatino Linotype" w:hAnsi="Palatino Linotype"/>
           <w:color w:val="000000" w:themeColor="text1"/>
@@ -8928,7 +9205,8 @@
     <w:p>
       <w:pPr>
         <w:pStyle w:val="Ttulo3"/>
-        <w:ind w:firstLine="708"/>
+        <w:ind w:firstLine="0"/>
+        <w:jc w:val="both"/>
         <w:rPr>
           <w:rFonts w:ascii="Palatino Linotype" w:hAnsi="Palatino Linotype"/>
           <w:b/>
@@ -8984,6 +9262,7 @@
     <w:p>
       <w:pPr>
         <w:ind w:firstLine="708"/>
+        <w:jc w:val="both"/>
         <w:rPr>
           <w:rFonts w:ascii="Palatino Linotype" w:hAnsi="Palatino Linotype"/>
           <w:color w:val="000000" w:themeColor="text1"/>
@@ -9072,6 +9351,7 @@
           <w:numId w:val="15"/>
         </w:numPr>
         <w:spacing w:after="160" w:line="240" w:lineRule="auto"/>
+        <w:jc w:val="both"/>
         <w:rPr>
           <w:rFonts w:ascii="Palatino Linotype" w:hAnsi="Palatino Linotype"/>
           <w:color w:val="000000" w:themeColor="text1"/>
@@ -9116,6 +9396,7 @@
           <w:numId w:val="15"/>
         </w:numPr>
         <w:spacing w:after="160" w:line="240" w:lineRule="auto"/>
+        <w:jc w:val="both"/>
         <w:rPr>
           <w:rFonts w:ascii="Palatino Linotype" w:hAnsi="Palatino Linotype"/>
           <w:color w:val="000000" w:themeColor="text1"/>
@@ -9160,6 +9441,7 @@
           <w:numId w:val="15"/>
         </w:numPr>
         <w:spacing w:after="160" w:line="240" w:lineRule="auto"/>
+        <w:jc w:val="both"/>
         <w:rPr>
           <w:rFonts w:ascii="Palatino Linotype" w:hAnsi="Palatino Linotype"/>
           <w:color w:val="000000" w:themeColor="text1"/>
@@ -9185,6 +9467,7 @@
           <w:numId w:val="15"/>
         </w:numPr>
         <w:spacing w:after="160" w:line="240" w:lineRule="auto"/>
+        <w:jc w:val="both"/>
         <w:rPr>
           <w:rFonts w:ascii="Palatino Linotype" w:hAnsi="Palatino Linotype"/>
           <w:color w:val="000000" w:themeColor="text1"/>
@@ -9229,6 +9512,7 @@
           <w:numId w:val="15"/>
         </w:numPr>
         <w:spacing w:after="160" w:line="240" w:lineRule="auto"/>
+        <w:jc w:val="both"/>
         <w:rPr>
           <w:rFonts w:ascii="Palatino Linotype" w:hAnsi="Palatino Linotype"/>
           <w:color w:val="000000" w:themeColor="text1"/>
@@ -9280,6 +9564,7 @@
     <w:p>
       <w:pPr>
         <w:spacing w:after="160" w:line="240" w:lineRule="auto"/>
+        <w:jc w:val="both"/>
         <w:rPr>
           <w:rFonts w:ascii="Palatino Linotype" w:hAnsi="Palatino Linotype"/>
           <w:color w:val="000000" w:themeColor="text1"/>
@@ -9291,6 +9576,7 @@
     <w:p>
       <w:pPr>
         <w:spacing w:after="160" w:line="240" w:lineRule="auto"/>
+        <w:jc w:val="both"/>
         <w:rPr>
           <w:rFonts w:ascii="Palatino Linotype" w:hAnsi="Palatino Linotype"/>
           <w:color w:val="000000" w:themeColor="text1"/>
@@ -9302,6 +9588,7 @@
     <w:p>
       <w:pPr>
         <w:spacing w:after="160" w:line="240" w:lineRule="auto"/>
+        <w:jc w:val="both"/>
         <w:rPr>
           <w:rFonts w:ascii="Palatino Linotype" w:hAnsi="Palatino Linotype"/>
           <w:color w:val="000000" w:themeColor="text1"/>
@@ -9313,6 +9600,7 @@
     <w:p>
       <w:pPr>
         <w:spacing w:after="160" w:line="240" w:lineRule="auto"/>
+        <w:jc w:val="both"/>
         <w:rPr>
           <w:rFonts w:ascii="Palatino Linotype" w:hAnsi="Palatino Linotype"/>
           <w:color w:val="000000" w:themeColor="text1"/>
@@ -9324,6 +9612,7 @@
     <w:p>
       <w:pPr>
         <w:spacing w:after="160" w:line="240" w:lineRule="auto"/>
+        <w:jc w:val="both"/>
         <w:rPr>
           <w:rFonts w:ascii="Palatino Linotype" w:hAnsi="Palatino Linotype"/>
           <w:color w:val="000000" w:themeColor="text1"/>
@@ -9335,6 +9624,7 @@
     <w:p>
       <w:pPr>
         <w:spacing w:after="160" w:line="240" w:lineRule="auto"/>
+        <w:jc w:val="both"/>
         <w:rPr>
           <w:rFonts w:ascii="Palatino Linotype" w:hAnsi="Palatino Linotype"/>
           <w:color w:val="000000" w:themeColor="text1"/>
@@ -9346,6 +9636,7 @@
     <w:p>
       <w:pPr>
         <w:spacing w:after="160" w:line="240" w:lineRule="auto"/>
+        <w:jc w:val="both"/>
         <w:rPr>
           <w:rFonts w:ascii="Palatino Linotype" w:hAnsi="Palatino Linotype"/>
           <w:color w:val="000000" w:themeColor="text1"/>
@@ -9357,6 +9648,7 @@
     <w:p>
       <w:pPr>
         <w:spacing w:after="160" w:line="240" w:lineRule="auto"/>
+        <w:jc w:val="both"/>
         <w:rPr>
           <w:rFonts w:ascii="Palatino Linotype" w:hAnsi="Palatino Linotype"/>
           <w:color w:val="000000" w:themeColor="text1"/>
@@ -9368,6 +9660,7 @@
     <w:p>
       <w:pPr>
         <w:spacing w:after="160" w:line="240" w:lineRule="auto"/>
+        <w:jc w:val="both"/>
         <w:rPr>
           <w:rFonts w:ascii="Palatino Linotype" w:hAnsi="Palatino Linotype"/>
           <w:color w:val="000000" w:themeColor="text1"/>
@@ -9379,6 +9672,7 @@
     <w:p>
       <w:pPr>
         <w:spacing w:after="160" w:line="240" w:lineRule="auto"/>
+        <w:jc w:val="both"/>
         <w:rPr>
           <w:rFonts w:ascii="Palatino Linotype" w:hAnsi="Palatino Linotype"/>
           <w:color w:val="000000" w:themeColor="text1"/>
@@ -9390,6 +9684,7 @@
     <w:p>
       <w:pPr>
         <w:spacing w:after="160" w:line="240" w:lineRule="auto"/>
+        <w:jc w:val="both"/>
         <w:rPr>
           <w:rFonts w:ascii="Palatino Linotype" w:hAnsi="Palatino Linotype"/>
           <w:color w:val="000000" w:themeColor="text1"/>
@@ -9401,16 +9696,18 @@
     <w:p>
       <w:pPr>
         <w:spacing w:after="160" w:line="240" w:lineRule="auto"/>
-        <w:rPr>
-          <w:rFonts w:ascii="Palatino Linotype" w:hAnsi="Palatino Linotype"/>
-          <w:color w:val="000000" w:themeColor="text1"/>
-          <w:sz w:val="24"/>
-          <w:szCs w:val="24"/>
-        </w:rPr>
-      </w:pPr>
-    </w:p>
-    <w:p>
-      <w:pPr>
+        <w:jc w:val="both"/>
+        <w:rPr>
+          <w:rFonts w:ascii="Palatino Linotype" w:hAnsi="Palatino Linotype"/>
+          <w:color w:val="000000" w:themeColor="text1"/>
+          <w:sz w:val="24"/>
+          <w:szCs w:val="24"/>
+        </w:rPr>
+      </w:pPr>
+    </w:p>
+    <w:p>
+      <w:pPr>
+        <w:jc w:val="both"/>
         <w:rPr>
           <w:rFonts w:ascii="Palatino Linotype" w:hAnsi="Palatino Linotype"/>
           <w:color w:val="000000" w:themeColor="text1"/>
@@ -9420,6 +9717,7 @@
     <w:p>
       <w:pPr>
         <w:spacing w:after="160" w:line="240" w:lineRule="auto"/>
+        <w:jc w:val="both"/>
         <w:rPr>
           <w:rFonts w:ascii="Palatino Linotype" w:hAnsi="Palatino Linotype"/>
           <w:color w:val="000000" w:themeColor="text1"/>
@@ -9431,6 +9729,7 @@
     <w:p>
       <w:pPr>
         <w:spacing w:after="160" w:line="240" w:lineRule="auto"/>
+        <w:jc w:val="both"/>
         <w:rPr>
           <w:rFonts w:ascii="Palatino Linotype" w:hAnsi="Palatino Linotype"/>
           <w:color w:val="000000" w:themeColor="text1"/>
@@ -9442,6 +9741,7 @@
     <w:p>
       <w:pPr>
         <w:spacing w:after="160" w:line="240" w:lineRule="auto"/>
+        <w:jc w:val="both"/>
         <w:rPr>
           <w:rFonts w:ascii="Palatino Linotype" w:hAnsi="Palatino Linotype"/>
           <w:color w:val="000000" w:themeColor="text1"/>
@@ -9453,6 +9753,7 @@
     <w:p>
       <w:pPr>
         <w:spacing w:after="160" w:line="240" w:lineRule="auto"/>
+        <w:jc w:val="both"/>
         <w:rPr>
           <w:rFonts w:ascii="Palatino Linotype" w:hAnsi="Palatino Linotype"/>
           <w:color w:val="000000" w:themeColor="text1"/>
@@ -9465,6 +9766,7 @@
       <w:pPr>
         <w:spacing w:after="160" w:line="240" w:lineRule="auto"/>
         <w:ind w:firstLine="0"/>
+        <w:jc w:val="both"/>
         <w:rPr>
           <w:rFonts w:ascii="Palatino Linotype" w:hAnsi="Palatino Linotype"/>
           <w:color w:val="000000" w:themeColor="text1"/>
@@ -9476,6 +9778,7 @@
     <w:p>
       <w:pPr>
         <w:pStyle w:val="Ttulo1"/>
+        <w:ind w:firstLine="0"/>
       </w:pPr>
       <w:bookmarkStart w:id="49" w:name="_Toc197889611"/>
       <w:r>
@@ -9610,186 +9913,205 @@
     </w:p>
     <w:p>
       <w:pPr>
-        <w:rPr>
-          <w:rFonts w:ascii="Palatino Linotype" w:hAnsi="Palatino Linotype"/>
-          <w:color w:val="000000" w:themeColor="text1"/>
-          <w:sz w:val="24"/>
-          <w:szCs w:val="24"/>
-        </w:rPr>
-      </w:pPr>
-    </w:p>
-    <w:p>
-      <w:pPr>
-        <w:rPr>
-          <w:rFonts w:ascii="Palatino Linotype" w:hAnsi="Palatino Linotype"/>
-          <w:color w:val="000000" w:themeColor="text1"/>
-          <w:sz w:val="24"/>
-          <w:szCs w:val="24"/>
-        </w:rPr>
-      </w:pPr>
-    </w:p>
-    <w:p>
-      <w:pPr>
-        <w:rPr>
-          <w:rFonts w:ascii="Palatino Linotype" w:hAnsi="Palatino Linotype"/>
-          <w:color w:val="000000" w:themeColor="text1"/>
-          <w:sz w:val="24"/>
-          <w:szCs w:val="24"/>
-        </w:rPr>
-      </w:pPr>
-    </w:p>
-    <w:p>
-      <w:pPr>
-        <w:rPr>
-          <w:rFonts w:ascii="Palatino Linotype" w:hAnsi="Palatino Linotype"/>
-          <w:color w:val="000000" w:themeColor="text1"/>
-          <w:sz w:val="24"/>
-          <w:szCs w:val="24"/>
-        </w:rPr>
-      </w:pPr>
-    </w:p>
-    <w:p>
-      <w:pPr>
-        <w:rPr>
-          <w:rFonts w:ascii="Palatino Linotype" w:hAnsi="Palatino Linotype"/>
-          <w:color w:val="000000" w:themeColor="text1"/>
-          <w:sz w:val="24"/>
-          <w:szCs w:val="24"/>
-        </w:rPr>
-      </w:pPr>
-    </w:p>
-    <w:p>
-      <w:pPr>
-        <w:rPr>
-          <w:rFonts w:ascii="Palatino Linotype" w:hAnsi="Palatino Linotype"/>
-          <w:color w:val="000000" w:themeColor="text1"/>
-          <w:sz w:val="24"/>
-          <w:szCs w:val="24"/>
-        </w:rPr>
-      </w:pPr>
-    </w:p>
-    <w:p>
-      <w:pPr>
-        <w:rPr>
-          <w:rFonts w:ascii="Palatino Linotype" w:hAnsi="Palatino Linotype"/>
-          <w:color w:val="000000" w:themeColor="text1"/>
-          <w:sz w:val="24"/>
-          <w:szCs w:val="24"/>
-        </w:rPr>
-      </w:pPr>
-    </w:p>
-    <w:p>
-      <w:pPr>
-        <w:rPr>
-          <w:rFonts w:ascii="Palatino Linotype" w:hAnsi="Palatino Linotype"/>
-          <w:color w:val="000000" w:themeColor="text1"/>
-          <w:sz w:val="24"/>
-          <w:szCs w:val="24"/>
-        </w:rPr>
-      </w:pPr>
-    </w:p>
-    <w:p>
-      <w:pPr>
-        <w:rPr>
-          <w:rFonts w:ascii="Palatino Linotype" w:hAnsi="Palatino Linotype"/>
-          <w:color w:val="000000" w:themeColor="text1"/>
-          <w:sz w:val="24"/>
-          <w:szCs w:val="24"/>
-        </w:rPr>
-      </w:pPr>
-    </w:p>
-    <w:p>
-      <w:pPr>
-        <w:rPr>
-          <w:rFonts w:ascii="Palatino Linotype" w:hAnsi="Palatino Linotype"/>
-          <w:color w:val="000000" w:themeColor="text1"/>
-          <w:sz w:val="24"/>
-          <w:szCs w:val="24"/>
-        </w:rPr>
-      </w:pPr>
-    </w:p>
-    <w:p>
-      <w:pPr>
-        <w:rPr>
-          <w:rFonts w:ascii="Palatino Linotype" w:hAnsi="Palatino Linotype"/>
-          <w:color w:val="000000" w:themeColor="text1"/>
-          <w:sz w:val="24"/>
-          <w:szCs w:val="24"/>
-        </w:rPr>
-      </w:pPr>
-    </w:p>
-    <w:p>
-      <w:pPr>
-        <w:rPr>
-          <w:rFonts w:ascii="Palatino Linotype" w:hAnsi="Palatino Linotype"/>
-          <w:color w:val="000000" w:themeColor="text1"/>
-          <w:sz w:val="24"/>
-          <w:szCs w:val="24"/>
-        </w:rPr>
-      </w:pPr>
-    </w:p>
-    <w:p>
-      <w:pPr>
-        <w:rPr>
-          <w:rFonts w:ascii="Palatino Linotype" w:hAnsi="Palatino Linotype"/>
-          <w:color w:val="000000" w:themeColor="text1"/>
-          <w:sz w:val="24"/>
-          <w:szCs w:val="24"/>
-        </w:rPr>
-      </w:pPr>
-    </w:p>
-    <w:p>
-      <w:pPr>
-        <w:rPr>
-          <w:rFonts w:ascii="Palatino Linotype" w:hAnsi="Palatino Linotype"/>
-          <w:color w:val="000000" w:themeColor="text1"/>
-          <w:sz w:val="24"/>
-          <w:szCs w:val="24"/>
-        </w:rPr>
-      </w:pPr>
-    </w:p>
-    <w:p>
-      <w:pPr>
-        <w:rPr>
-          <w:rFonts w:ascii="Palatino Linotype" w:hAnsi="Palatino Linotype"/>
-          <w:color w:val="000000" w:themeColor="text1"/>
-          <w:sz w:val="24"/>
-          <w:szCs w:val="24"/>
-        </w:rPr>
-      </w:pPr>
-    </w:p>
-    <w:p>
-      <w:pPr>
-        <w:rPr>
-          <w:rFonts w:ascii="Palatino Linotype" w:hAnsi="Palatino Linotype"/>
-          <w:color w:val="000000" w:themeColor="text1"/>
-          <w:sz w:val="24"/>
-          <w:szCs w:val="24"/>
-        </w:rPr>
-      </w:pPr>
-    </w:p>
-    <w:p>
-      <w:pPr>
-        <w:rPr>
-          <w:rFonts w:ascii="Palatino Linotype" w:hAnsi="Palatino Linotype"/>
-          <w:color w:val="000000" w:themeColor="text1"/>
-          <w:sz w:val="24"/>
-          <w:szCs w:val="24"/>
-        </w:rPr>
-      </w:pPr>
-    </w:p>
-    <w:p>
-      <w:pPr>
-        <w:rPr>
-          <w:rFonts w:ascii="Palatino Linotype" w:hAnsi="Palatino Linotype"/>
-          <w:color w:val="000000" w:themeColor="text1"/>
-          <w:sz w:val="24"/>
-          <w:szCs w:val="24"/>
-        </w:rPr>
-      </w:pPr>
-    </w:p>
-    <w:p>
-      <w:pPr>
+        <w:jc w:val="both"/>
+        <w:rPr>
+          <w:rFonts w:ascii="Palatino Linotype" w:hAnsi="Palatino Linotype"/>
+          <w:color w:val="000000" w:themeColor="text1"/>
+          <w:sz w:val="24"/>
+          <w:szCs w:val="24"/>
+        </w:rPr>
+      </w:pPr>
+    </w:p>
+    <w:p>
+      <w:pPr>
+        <w:jc w:val="both"/>
+        <w:rPr>
+          <w:rFonts w:ascii="Palatino Linotype" w:hAnsi="Palatino Linotype"/>
+          <w:color w:val="000000" w:themeColor="text1"/>
+          <w:sz w:val="24"/>
+          <w:szCs w:val="24"/>
+        </w:rPr>
+      </w:pPr>
+    </w:p>
+    <w:p>
+      <w:pPr>
+        <w:jc w:val="both"/>
+        <w:rPr>
+          <w:rFonts w:ascii="Palatino Linotype" w:hAnsi="Palatino Linotype"/>
+          <w:color w:val="000000" w:themeColor="text1"/>
+          <w:sz w:val="24"/>
+          <w:szCs w:val="24"/>
+        </w:rPr>
+      </w:pPr>
+    </w:p>
+    <w:p>
+      <w:pPr>
+        <w:jc w:val="both"/>
+        <w:rPr>
+          <w:rFonts w:ascii="Palatino Linotype" w:hAnsi="Palatino Linotype"/>
+          <w:color w:val="000000" w:themeColor="text1"/>
+          <w:sz w:val="24"/>
+          <w:szCs w:val="24"/>
+        </w:rPr>
+      </w:pPr>
+    </w:p>
+    <w:p>
+      <w:pPr>
+        <w:jc w:val="both"/>
+        <w:rPr>
+          <w:rFonts w:ascii="Palatino Linotype" w:hAnsi="Palatino Linotype"/>
+          <w:color w:val="000000" w:themeColor="text1"/>
+          <w:sz w:val="24"/>
+          <w:szCs w:val="24"/>
+        </w:rPr>
+      </w:pPr>
+    </w:p>
+    <w:p>
+      <w:pPr>
+        <w:jc w:val="both"/>
+        <w:rPr>
+          <w:rFonts w:ascii="Palatino Linotype" w:hAnsi="Palatino Linotype"/>
+          <w:color w:val="000000" w:themeColor="text1"/>
+          <w:sz w:val="24"/>
+          <w:szCs w:val="24"/>
+        </w:rPr>
+      </w:pPr>
+    </w:p>
+    <w:p>
+      <w:pPr>
+        <w:jc w:val="both"/>
+        <w:rPr>
+          <w:rFonts w:ascii="Palatino Linotype" w:hAnsi="Palatino Linotype"/>
+          <w:color w:val="000000" w:themeColor="text1"/>
+          <w:sz w:val="24"/>
+          <w:szCs w:val="24"/>
+        </w:rPr>
+      </w:pPr>
+    </w:p>
+    <w:p>
+      <w:pPr>
+        <w:jc w:val="both"/>
+        <w:rPr>
+          <w:rFonts w:ascii="Palatino Linotype" w:hAnsi="Palatino Linotype"/>
+          <w:color w:val="000000" w:themeColor="text1"/>
+          <w:sz w:val="24"/>
+          <w:szCs w:val="24"/>
+        </w:rPr>
+      </w:pPr>
+    </w:p>
+    <w:p>
+      <w:pPr>
+        <w:jc w:val="both"/>
+        <w:rPr>
+          <w:rFonts w:ascii="Palatino Linotype" w:hAnsi="Palatino Linotype"/>
+          <w:color w:val="000000" w:themeColor="text1"/>
+          <w:sz w:val="24"/>
+          <w:szCs w:val="24"/>
+        </w:rPr>
+      </w:pPr>
+    </w:p>
+    <w:p>
+      <w:pPr>
+        <w:jc w:val="both"/>
+        <w:rPr>
+          <w:rFonts w:ascii="Palatino Linotype" w:hAnsi="Palatino Linotype"/>
+          <w:color w:val="000000" w:themeColor="text1"/>
+          <w:sz w:val="24"/>
+          <w:szCs w:val="24"/>
+        </w:rPr>
+      </w:pPr>
+    </w:p>
+    <w:p>
+      <w:pPr>
+        <w:jc w:val="both"/>
+        <w:rPr>
+          <w:rFonts w:ascii="Palatino Linotype" w:hAnsi="Palatino Linotype"/>
+          <w:color w:val="000000" w:themeColor="text1"/>
+          <w:sz w:val="24"/>
+          <w:szCs w:val="24"/>
+        </w:rPr>
+      </w:pPr>
+    </w:p>
+    <w:p>
+      <w:pPr>
+        <w:jc w:val="both"/>
+        <w:rPr>
+          <w:rFonts w:ascii="Palatino Linotype" w:hAnsi="Palatino Linotype"/>
+          <w:color w:val="000000" w:themeColor="text1"/>
+          <w:sz w:val="24"/>
+          <w:szCs w:val="24"/>
+        </w:rPr>
+      </w:pPr>
+    </w:p>
+    <w:p>
+      <w:pPr>
+        <w:jc w:val="both"/>
+        <w:rPr>
+          <w:rFonts w:ascii="Palatino Linotype" w:hAnsi="Palatino Linotype"/>
+          <w:color w:val="000000" w:themeColor="text1"/>
+          <w:sz w:val="24"/>
+          <w:szCs w:val="24"/>
+        </w:rPr>
+      </w:pPr>
+    </w:p>
+    <w:p>
+      <w:pPr>
+        <w:jc w:val="both"/>
+        <w:rPr>
+          <w:rFonts w:ascii="Palatino Linotype" w:hAnsi="Palatino Linotype"/>
+          <w:color w:val="000000" w:themeColor="text1"/>
+          <w:sz w:val="24"/>
+          <w:szCs w:val="24"/>
+        </w:rPr>
+      </w:pPr>
+    </w:p>
+    <w:p>
+      <w:pPr>
+        <w:jc w:val="both"/>
+        <w:rPr>
+          <w:rFonts w:ascii="Palatino Linotype" w:hAnsi="Palatino Linotype"/>
+          <w:color w:val="000000" w:themeColor="text1"/>
+          <w:sz w:val="24"/>
+          <w:szCs w:val="24"/>
+        </w:rPr>
+      </w:pPr>
+    </w:p>
+    <w:p>
+      <w:pPr>
+        <w:jc w:val="both"/>
+        <w:rPr>
+          <w:rFonts w:ascii="Palatino Linotype" w:hAnsi="Palatino Linotype"/>
+          <w:color w:val="000000" w:themeColor="text1"/>
+          <w:sz w:val="24"/>
+          <w:szCs w:val="24"/>
+        </w:rPr>
+      </w:pPr>
+    </w:p>
+    <w:p>
+      <w:pPr>
+        <w:jc w:val="both"/>
+        <w:rPr>
+          <w:rFonts w:ascii="Palatino Linotype" w:hAnsi="Palatino Linotype"/>
+          <w:color w:val="000000" w:themeColor="text1"/>
+          <w:sz w:val="24"/>
+          <w:szCs w:val="24"/>
+        </w:rPr>
+      </w:pPr>
+    </w:p>
+    <w:p>
+      <w:pPr>
+        <w:jc w:val="both"/>
+        <w:rPr>
+          <w:rFonts w:ascii="Palatino Linotype" w:hAnsi="Palatino Linotype"/>
+          <w:color w:val="000000" w:themeColor="text1"/>
+          <w:sz w:val="24"/>
+          <w:szCs w:val="24"/>
+        </w:rPr>
+      </w:pPr>
+    </w:p>
+    <w:p>
+      <w:pPr>
+        <w:jc w:val="both"/>
         <w:rPr>
           <w:rFonts w:ascii="Palatino Linotype" w:hAnsi="Palatino Linotype"/>
           <w:color w:val="000000" w:themeColor="text1"/>
@@ -9801,6 +10123,7 @@
     <w:p>
       <w:pPr>
         <w:ind w:firstLine="0"/>
+        <w:jc w:val="both"/>
         <w:rPr>
           <w:rFonts w:ascii="Palatino Linotype" w:hAnsi="Palatino Linotype"/>
           <w:color w:val="000000" w:themeColor="text1"/>
@@ -9813,6 +10136,7 @@
       <w:pPr>
         <w:pStyle w:val="Ttulo1"/>
         <w:ind w:firstLine="0"/>
+        <w:jc w:val="both"/>
         <w:rPr>
           <w:rFonts w:ascii="Palatino Linotype" w:hAnsi="Palatino Linotype"/>
           <w:b/>
@@ -9835,6 +10159,8 @@
     </w:p>
     <w:p>
       <w:pPr>
+        <w:ind w:firstLine="708"/>
+        <w:jc w:val="both"/>
         <w:rPr>
           <w:rFonts w:ascii="Palatino Linotype" w:hAnsi="Palatino Linotype"/>
           <w:color w:val="000000" w:themeColor="text1"/>
@@ -9966,6 +10292,7 @@
     </w:p>
     <w:p>
       <w:pPr>
+        <w:jc w:val="both"/>
         <w:rPr>
           <w:rFonts w:ascii="Palatino Linotype" w:hAnsi="Palatino Linotype"/>
           <w:color w:val="000000" w:themeColor="text1"/>
@@ -9992,6 +10319,7 @@
           <w:rFonts w:ascii="Palatino Linotype" w:hAnsi="Palatino Linotype"/>
           <w:b/>
           <w:bCs/>
+          <w:noProof/>
           <w:color w:val="000000" w:themeColor="text1"/>
           <w:sz w:val="24"/>
           <w:szCs w:val="24"/>
@@ -10036,6 +10364,7 @@
     </w:p>
     <w:p>
       <w:pPr>
+        <w:jc w:val="both"/>
         <w:rPr>
           <w:rFonts w:ascii="Palatino Linotype" w:hAnsi="Palatino Linotype"/>
           <w:color w:val="000000" w:themeColor="text1"/>
@@ -10048,6 +10377,7 @@
     <w:p>
       <w:pPr>
         <w:ind w:firstLine="0"/>
+        <w:jc w:val="both"/>
         <w:rPr>
           <w:rFonts w:ascii="Palatino Linotype" w:hAnsi="Palatino Linotype"/>
           <w:color w:val="000000" w:themeColor="text1"/>
@@ -10059,6 +10389,7 @@
     </w:p>
     <w:p>
       <w:pPr>
+        <w:jc w:val="both"/>
         <w:rPr>
           <w:rFonts w:ascii="Palatino Linotype" w:hAnsi="Palatino Linotype"/>
           <w:color w:val="000000" w:themeColor="text1"/>
@@ -10070,6 +10401,7 @@
     </w:p>
     <w:p>
       <w:pPr>
+        <w:jc w:val="both"/>
         <w:rPr>
           <w:rFonts w:ascii="Palatino Linotype" w:hAnsi="Palatino Linotype"/>
           <w:color w:val="000000" w:themeColor="text1"/>
@@ -10081,6 +10413,7 @@
     </w:p>
     <w:p>
       <w:pPr>
+        <w:jc w:val="both"/>
         <w:rPr>
           <w:rFonts w:ascii="Palatino Linotype" w:hAnsi="Palatino Linotype"/>
           <w:color w:val="000000" w:themeColor="text1"/>
@@ -10093,6 +10426,7 @@
     <w:p>
       <w:pPr>
         <w:ind w:firstLine="0"/>
+        <w:jc w:val="both"/>
         <w:rPr>
           <w:rFonts w:ascii="Palatino Linotype" w:hAnsi="Palatino Linotype"/>
           <w:color w:val="000000" w:themeColor="text1"/>
@@ -10106,6 +10440,7 @@
       <w:pPr>
         <w:pStyle w:val="Ttulo1"/>
         <w:ind w:firstLine="0"/>
+        <w:jc w:val="both"/>
         <w:rPr>
           <w:rFonts w:ascii="Palatino Linotype" w:hAnsi="Palatino Linotype"/>
           <w:b/>
@@ -10130,6 +10465,7 @@
       <w:pPr>
         <w:pStyle w:val="Ttulo2"/>
         <w:ind w:firstLine="0"/>
+        <w:jc w:val="both"/>
         <w:rPr>
           <w:rFonts w:ascii="Palatino Linotype" w:hAnsi="Palatino Linotype"/>
           <w:b/>
@@ -10157,6 +10493,7 @@
     </w:p>
     <w:p>
       <w:pPr>
+        <w:jc w:val="both"/>
         <w:rPr>
           <w:rFonts w:ascii="Palatino Linotype" w:hAnsi="Palatino Linotype"/>
           <w:color w:val="000000" w:themeColor="text1"/>
@@ -10306,6 +10643,7 @@
     </w:p>
     <w:p>
       <w:pPr>
+        <w:jc w:val="both"/>
         <w:rPr>
           <w:rFonts w:ascii="Palatino Linotype" w:hAnsi="Palatino Linotype"/>
           <w:color w:val="000000" w:themeColor="text1"/>
@@ -10427,6 +10765,7 @@
     </w:p>
     <w:p>
       <w:pPr>
+        <w:jc w:val="both"/>
         <w:rPr>
           <w:rFonts w:ascii="Palatino Linotype" w:hAnsi="Palatino Linotype"/>
           <w:color w:val="000000" w:themeColor="text1"/>
@@ -10497,6 +10836,7 @@
           <w:ilvl w:val="0"/>
           <w:numId w:val="39"/>
         </w:numPr>
+        <w:jc w:val="both"/>
         <w:rPr>
           <w:rFonts w:ascii="Palatino Linotype" w:hAnsi="Palatino Linotype"/>
           <w:color w:val="000000" w:themeColor="text1"/>
@@ -10523,6 +10863,7 @@
           <w:ilvl w:val="1"/>
           <w:numId w:val="39"/>
         </w:numPr>
+        <w:jc w:val="both"/>
         <w:rPr>
           <w:rFonts w:ascii="Palatino Linotype" w:hAnsi="Palatino Linotype"/>
           <w:color w:val="000000" w:themeColor="text1"/>
@@ -10551,6 +10892,7 @@
           <w:ilvl w:val="1"/>
           <w:numId w:val="39"/>
         </w:numPr>
+        <w:jc w:val="both"/>
         <w:rPr>
           <w:rFonts w:ascii="Palatino Linotype" w:hAnsi="Palatino Linotype"/>
           <w:color w:val="000000" w:themeColor="text1"/>
@@ -10579,6 +10921,7 @@
           <w:ilvl w:val="1"/>
           <w:numId w:val="39"/>
         </w:numPr>
+        <w:jc w:val="both"/>
         <w:rPr>
           <w:rFonts w:ascii="Palatino Linotype" w:hAnsi="Palatino Linotype"/>
           <w:color w:val="000000" w:themeColor="text1"/>
@@ -10607,6 +10950,7 @@
           <w:ilvl w:val="0"/>
           <w:numId w:val="39"/>
         </w:numPr>
+        <w:jc w:val="both"/>
         <w:rPr>
           <w:rFonts w:ascii="Palatino Linotype" w:hAnsi="Palatino Linotype"/>
           <w:color w:val="000000" w:themeColor="text1"/>
@@ -10635,6 +10979,7 @@
           <w:ilvl w:val="1"/>
           <w:numId w:val="39"/>
         </w:numPr>
+        <w:jc w:val="both"/>
         <w:rPr>
           <w:rFonts w:ascii="Palatino Linotype" w:hAnsi="Palatino Linotype"/>
           <w:color w:val="000000" w:themeColor="text1"/>
@@ -10663,6 +11008,7 @@
           <w:ilvl w:val="1"/>
           <w:numId w:val="39"/>
         </w:numPr>
+        <w:jc w:val="both"/>
         <w:rPr>
           <w:rFonts w:ascii="Palatino Linotype" w:hAnsi="Palatino Linotype"/>
           <w:color w:val="000000" w:themeColor="text1"/>
@@ -10691,6 +11037,7 @@
           <w:ilvl w:val="2"/>
           <w:numId w:val="39"/>
         </w:numPr>
+        <w:jc w:val="both"/>
         <w:rPr>
           <w:rFonts w:ascii="Palatino Linotype" w:hAnsi="Palatino Linotype"/>
           <w:color w:val="000000" w:themeColor="text1"/>
@@ -10719,6 +11066,7 @@
           <w:ilvl w:val="2"/>
           <w:numId w:val="39"/>
         </w:numPr>
+        <w:jc w:val="both"/>
         <w:rPr>
           <w:rFonts w:ascii="Palatino Linotype" w:hAnsi="Palatino Linotype"/>
           <w:color w:val="000000" w:themeColor="text1"/>
@@ -10747,6 +11095,7 @@
           <w:ilvl w:val="1"/>
           <w:numId w:val="39"/>
         </w:numPr>
+        <w:jc w:val="both"/>
         <w:rPr>
           <w:rFonts w:ascii="Palatino Linotype" w:hAnsi="Palatino Linotype"/>
           <w:color w:val="000000" w:themeColor="text1"/>
@@ -10775,6 +11124,7 @@
           <w:ilvl w:val="1"/>
           <w:numId w:val="39"/>
         </w:numPr>
+        <w:jc w:val="both"/>
         <w:rPr>
           <w:rFonts w:ascii="Palatino Linotype" w:hAnsi="Palatino Linotype"/>
           <w:color w:val="000000" w:themeColor="text1"/>
@@ -10798,6 +11148,7 @@
     </w:p>
     <w:p>
       <w:pPr>
+        <w:jc w:val="both"/>
         <w:rPr>
           <w:rFonts w:ascii="Palatino Linotype" w:hAnsi="Palatino Linotype"/>
           <w:color w:val="000000" w:themeColor="text1"/>
@@ -10846,6 +11197,7 @@
           <w:ilvl w:val="0"/>
           <w:numId w:val="40"/>
         </w:numPr>
+        <w:jc w:val="both"/>
         <w:rPr>
           <w:rFonts w:ascii="Palatino Linotype" w:hAnsi="Palatino Linotype"/>
           <w:color w:val="000000" w:themeColor="text1"/>
@@ -10874,6 +11226,7 @@
           <w:ilvl w:val="1"/>
           <w:numId w:val="40"/>
         </w:numPr>
+        <w:jc w:val="both"/>
         <w:rPr>
           <w:rFonts w:ascii="Palatino Linotype" w:hAnsi="Palatino Linotype"/>
           <w:color w:val="000000" w:themeColor="text1"/>
@@ -10902,6 +11255,7 @@
           <w:ilvl w:val="0"/>
           <w:numId w:val="40"/>
         </w:numPr>
+        <w:jc w:val="both"/>
         <w:rPr>
           <w:rFonts w:ascii="Palatino Linotype" w:hAnsi="Palatino Linotype"/>
           <w:color w:val="000000" w:themeColor="text1"/>
@@ -10930,6 +11284,7 @@
           <w:ilvl w:val="1"/>
           <w:numId w:val="40"/>
         </w:numPr>
+        <w:jc w:val="both"/>
         <w:rPr>
           <w:rFonts w:ascii="Palatino Linotype" w:hAnsi="Palatino Linotype"/>
           <w:color w:val="000000" w:themeColor="text1"/>
@@ -10958,6 +11313,7 @@
           <w:ilvl w:val="1"/>
           <w:numId w:val="40"/>
         </w:numPr>
+        <w:jc w:val="both"/>
         <w:rPr>
           <w:rFonts w:ascii="Palatino Linotype" w:hAnsi="Palatino Linotype"/>
           <w:color w:val="000000" w:themeColor="text1"/>
@@ -10974,7 +11330,6 @@
           <w:szCs w:val="24"/>
           <w:lang w:eastAsia="es-ES"/>
         </w:rPr>
-        <w:lastRenderedPageBreak/>
         <w:t>dates</w:t>
       </w:r>
     </w:p>
@@ -10985,6 +11340,7 @@
           <w:ilvl w:val="1"/>
           <w:numId w:val="40"/>
         </w:numPr>
+        <w:jc w:val="both"/>
         <w:rPr>
           <w:rFonts w:ascii="Palatino Linotype" w:hAnsi="Palatino Linotype"/>
           <w:color w:val="000000" w:themeColor="text1"/>
@@ -11002,6 +11358,7 @@
           <w:szCs w:val="24"/>
           <w:lang w:eastAsia="es-ES"/>
         </w:rPr>
+        <w:lastRenderedPageBreak/>
         <w:t>errors</w:t>
       </w:r>
       <w:proofErr w:type="spellEnd"/>
@@ -11013,6 +11370,7 @@
           <w:ilvl w:val="0"/>
           <w:numId w:val="40"/>
         </w:numPr>
+        <w:jc w:val="both"/>
         <w:rPr>
           <w:rFonts w:ascii="Palatino Linotype" w:hAnsi="Palatino Linotype"/>
           <w:color w:val="000000" w:themeColor="text1"/>
@@ -11039,6 +11397,7 @@
           <w:ilvl w:val="1"/>
           <w:numId w:val="40"/>
         </w:numPr>
+        <w:jc w:val="both"/>
         <w:rPr>
           <w:rFonts w:ascii="Palatino Linotype" w:hAnsi="Palatino Linotype"/>
           <w:color w:val="000000" w:themeColor="text1"/>
@@ -11067,6 +11426,7 @@
           <w:ilvl w:val="2"/>
           <w:numId w:val="40"/>
         </w:numPr>
+        <w:jc w:val="both"/>
         <w:rPr>
           <w:rFonts w:ascii="Palatino Linotype" w:hAnsi="Palatino Linotype"/>
           <w:color w:val="000000" w:themeColor="text1"/>
@@ -11095,6 +11455,7 @@
           <w:ilvl w:val="2"/>
           <w:numId w:val="40"/>
         </w:numPr>
+        <w:jc w:val="both"/>
         <w:rPr>
           <w:rFonts w:ascii="Palatino Linotype" w:hAnsi="Palatino Linotype"/>
           <w:color w:val="000000" w:themeColor="text1"/>
@@ -11121,6 +11482,7 @@
           <w:ilvl w:val="1"/>
           <w:numId w:val="40"/>
         </w:numPr>
+        <w:jc w:val="both"/>
         <w:rPr>
           <w:rFonts w:ascii="Palatino Linotype" w:hAnsi="Palatino Linotype"/>
           <w:color w:val="000000" w:themeColor="text1"/>
@@ -11147,6 +11509,7 @@
           <w:ilvl w:val="2"/>
           <w:numId w:val="40"/>
         </w:numPr>
+        <w:jc w:val="both"/>
         <w:rPr>
           <w:rFonts w:ascii="Palatino Linotype" w:hAnsi="Palatino Linotype"/>
           <w:color w:val="000000" w:themeColor="text1"/>
@@ -11175,6 +11538,7 @@
           <w:ilvl w:val="2"/>
           <w:numId w:val="40"/>
         </w:numPr>
+        <w:jc w:val="both"/>
         <w:rPr>
           <w:rFonts w:ascii="Palatino Linotype" w:hAnsi="Palatino Linotype"/>
           <w:color w:val="000000" w:themeColor="text1"/>
@@ -11201,6 +11565,7 @@
           <w:ilvl w:val="1"/>
           <w:numId w:val="40"/>
         </w:numPr>
+        <w:jc w:val="both"/>
         <w:rPr>
           <w:rFonts w:ascii="Palatino Linotype" w:hAnsi="Palatino Linotype"/>
           <w:color w:val="000000" w:themeColor="text1"/>
@@ -11227,6 +11592,7 @@
           <w:ilvl w:val="1"/>
           <w:numId w:val="40"/>
         </w:numPr>
+        <w:jc w:val="both"/>
         <w:rPr>
           <w:rFonts w:ascii="Palatino Linotype" w:hAnsi="Palatino Linotype"/>
           <w:color w:val="000000" w:themeColor="text1"/>
@@ -11251,82 +11617,104 @@
     <w:p>
       <w:pPr>
         <w:ind w:firstLine="0"/>
+        <w:jc w:val="both"/>
       </w:pPr>
     </w:p>
     <w:p>
       <w:pPr>
         <w:ind w:firstLine="0"/>
+        <w:jc w:val="both"/>
       </w:pPr>
     </w:p>
     <w:p>
       <w:pPr>
         <w:ind w:firstLine="0"/>
+        <w:jc w:val="both"/>
       </w:pPr>
     </w:p>
     <w:p>
       <w:pPr>
         <w:ind w:firstLine="0"/>
+        <w:jc w:val="both"/>
       </w:pPr>
     </w:p>
     <w:p>
       <w:pPr>
         <w:ind w:firstLine="0"/>
+        <w:jc w:val="both"/>
       </w:pPr>
     </w:p>
     <w:p>
       <w:pPr>
         <w:ind w:firstLine="0"/>
+        <w:jc w:val="both"/>
       </w:pPr>
     </w:p>
     <w:p>
       <w:pPr>
         <w:ind w:firstLine="0"/>
+        <w:jc w:val="both"/>
       </w:pPr>
     </w:p>
     <w:p>
       <w:pPr>
         <w:ind w:firstLine="0"/>
+        <w:jc w:val="both"/>
       </w:pPr>
     </w:p>
     <w:p>
       <w:pPr>
         <w:ind w:firstLine="0"/>
+        <w:jc w:val="both"/>
       </w:pPr>
     </w:p>
     <w:p>
       <w:pPr>
         <w:ind w:firstLine="0"/>
+        <w:jc w:val="both"/>
       </w:pPr>
     </w:p>
     <w:p>
       <w:pPr>
         <w:ind w:firstLine="0"/>
+        <w:jc w:val="both"/>
       </w:pPr>
     </w:p>
     <w:p>
       <w:pPr>
         <w:ind w:firstLine="0"/>
+        <w:jc w:val="both"/>
       </w:pPr>
     </w:p>
     <w:p>
       <w:pPr>
         <w:ind w:firstLine="0"/>
+        <w:jc w:val="both"/>
       </w:pPr>
     </w:p>
     <w:p>
       <w:pPr>
         <w:ind w:firstLine="0"/>
+        <w:jc w:val="both"/>
       </w:pPr>
     </w:p>
     <w:p>
       <w:pPr>
         <w:ind w:firstLine="0"/>
+        <w:jc w:val="both"/>
+      </w:pPr>
+    </w:p>
+    <w:p>
+      <w:pPr>
+        <w:ind w:firstLine="0"/>
+        <w:jc w:val="both"/>
       </w:pPr>
     </w:p>
     <w:p>
       <w:pPr>
         <w:pStyle w:val="Ttulo1"/>
         <w:ind w:firstLine="0"/>
+        <w:jc w:val="both"/>
         <w:rPr>
           <w:rFonts w:ascii="Palatino Linotype" w:hAnsi="Palatino Linotype"/>
           <w:b/>
@@ -11351,6 +11739,7 @@
       <w:pPr>
         <w:pStyle w:val="Ttulo2"/>
         <w:ind w:firstLine="0"/>
+        <w:jc w:val="both"/>
         <w:rPr>
           <w:rFonts w:ascii="Palatino Linotype" w:hAnsi="Palatino Linotype"/>
           <w:b/>
@@ -11377,11 +11766,13 @@
     <w:p>
       <w:pPr>
         <w:ind w:firstLine="0"/>
+        <w:jc w:val="both"/>
       </w:pPr>
     </w:p>
     <w:p>
       <w:pPr>
         <w:ind w:firstLine="0"/>
+        <w:jc w:val="both"/>
         <w:rPr>
           <w:rFonts w:ascii="Palatino Linotype" w:hAnsi="Palatino Linotype"/>
           <w:b/>
@@ -11435,7 +11826,7 @@
           <w:p>
             <w:pPr>
               <w:ind w:firstLine="0"/>
-              <w:jc w:val="right"/>
+              <w:jc w:val="both"/>
               <w:rPr>
                 <w:noProof/>
               </w:rPr>
@@ -11502,6 +11893,7 @@
           <w:p>
             <w:pPr>
               <w:ind w:firstLine="0"/>
+              <w:jc w:val="both"/>
               <w:rPr>
                 <w:noProof/>
               </w:rPr>
@@ -11568,6 +11960,7 @@
           <w:p>
             <w:pPr>
               <w:ind w:firstLine="0"/>
+              <w:jc w:val="both"/>
               <w:rPr>
                 <w:noProof/>
               </w:rPr>
@@ -11634,6 +12027,7 @@
           <w:p>
             <w:pPr>
               <w:ind w:firstLine="0"/>
+              <w:jc w:val="both"/>
               <w:rPr>
                 <w:noProof/>
               </w:rPr>
@@ -11645,6 +12039,7 @@
     <w:p>
       <w:pPr>
         <w:ind w:firstLine="0"/>
+        <w:jc w:val="both"/>
         <w:rPr>
           <w:noProof/>
         </w:rPr>
@@ -11653,6 +12048,7 @@
     <w:p>
       <w:pPr>
         <w:ind w:firstLine="0"/>
+        <w:jc w:val="both"/>
         <w:rPr>
           <w:noProof/>
         </w:rPr>
@@ -11661,6 +12057,7 @@
     <w:p>
       <w:pPr>
         <w:ind w:firstLine="0"/>
+        <w:jc w:val="both"/>
         <w:rPr>
           <w:noProof/>
         </w:rPr>
@@ -11669,6 +12066,7 @@
     <w:p>
       <w:pPr>
         <w:ind w:firstLine="0"/>
+        <w:jc w:val="both"/>
         <w:rPr>
           <w:noProof/>
         </w:rPr>
@@ -11677,6 +12075,7 @@
     <w:p>
       <w:pPr>
         <w:ind w:firstLine="0"/>
+        <w:jc w:val="both"/>
         <w:rPr>
           <w:noProof/>
         </w:rPr>
@@ -11685,6 +12084,7 @@
     <w:p>
       <w:pPr>
         <w:ind w:firstLine="0"/>
+        <w:jc w:val="both"/>
         <w:rPr>
           <w:noProof/>
         </w:rPr>
@@ -11693,6 +12093,7 @@
     <w:p>
       <w:pPr>
         <w:ind w:firstLine="0"/>
+        <w:jc w:val="both"/>
         <w:rPr>
           <w:noProof/>
         </w:rPr>
@@ -11701,6 +12102,7 @@
     <w:p>
       <w:pPr>
         <w:ind w:firstLine="0"/>
+        <w:jc w:val="both"/>
         <w:rPr>
           <w:noProof/>
         </w:rPr>
@@ -11709,6 +12111,7 @@
     <w:p>
       <w:pPr>
         <w:ind w:firstLine="0"/>
+        <w:jc w:val="both"/>
         <w:rPr>
           <w:noProof/>
         </w:rPr>
@@ -11717,6 +12120,7 @@
     <w:p>
       <w:pPr>
         <w:ind w:firstLine="0"/>
+        <w:jc w:val="both"/>
         <w:rPr>
           <w:noProof/>
         </w:rPr>
@@ -11724,6 +12128,7 @@
     </w:p>
     <w:p>
       <w:pPr>
+        <w:jc w:val="both"/>
         <w:rPr>
           <w:rFonts w:ascii="Palatino Linotype" w:hAnsi="Palatino Linotype"/>
           <w:b/>
@@ -11783,7 +12188,7 @@
           <w:p>
             <w:pPr>
               <w:ind w:firstLine="0"/>
-              <w:jc w:val="right"/>
+              <w:jc w:val="both"/>
             </w:pPr>
             <w:r>
               <w:rPr>
@@ -11847,6 +12252,7 @@
           <w:p>
             <w:pPr>
               <w:ind w:firstLine="0"/>
+              <w:jc w:val="both"/>
             </w:pPr>
             <w:r>
               <w:rPr>
@@ -11908,6 +12314,7 @@
     <w:p>
       <w:pPr>
         <w:ind w:left="696"/>
+        <w:jc w:val="both"/>
         <w:rPr>
           <w:rFonts w:ascii="Palatino Linotype" w:hAnsi="Palatino Linotype"/>
           <w:b/>
@@ -11998,7 +12405,7 @@
           <w:p>
             <w:pPr>
               <w:ind w:firstLine="0"/>
-              <w:jc w:val="right"/>
+              <w:jc w:val="both"/>
             </w:pPr>
             <w:r>
               <w:rPr>
@@ -12062,6 +12469,7 @@
           <w:p>
             <w:pPr>
               <w:ind w:firstLine="0"/>
+              <w:jc w:val="both"/>
             </w:pPr>
             <w:r>
               <w:rPr>
@@ -12123,7 +12531,8 @@
     <w:p>
       <w:pPr>
         <w:pStyle w:val="Ttulo2"/>
-        <w:ind w:firstLine="708"/>
+        <w:ind w:firstLine="0"/>
+        <w:jc w:val="both"/>
         <w:rPr>
           <w:rFonts w:ascii="Palatino Linotype" w:hAnsi="Palatino Linotype"/>
           <w:b/>
@@ -12151,7 +12560,7 @@
     <w:p>
       <w:pPr>
         <w:ind w:firstLine="0"/>
-        <w:jc w:val="center"/>
+        <w:jc w:val="both"/>
       </w:pPr>
       <w:r>
         <w:rPr>
@@ -12203,6 +12612,7 @@
       <w:pPr>
         <w:pStyle w:val="Ttulo1"/>
         <w:ind w:firstLine="0"/>
+        <w:jc w:val="both"/>
         <w:rPr>
           <w:rFonts w:ascii="Palatino Linotype" w:hAnsi="Palatino Linotype"/>
           <w:b/>
@@ -12225,6 +12635,7 @@
     </w:p>
     <w:p>
       <w:pPr>
+        <w:jc w:val="both"/>
         <w:rPr>
           <w:rFonts w:ascii="Palatino Linotype" w:hAnsi="Palatino Linotype"/>
           <w:sz w:val="24"/>
@@ -12255,6 +12666,7 @@
     </w:p>
     <w:p>
       <w:pPr>
+        <w:jc w:val="both"/>
         <w:rPr>
           <w:rFonts w:ascii="Palatino Linotype" w:hAnsi="Palatino Linotype"/>
           <w:sz w:val="24"/>
@@ -12353,6 +12765,7 @@
     </w:p>
     <w:p>
       <w:pPr>
+        <w:jc w:val="both"/>
         <w:rPr>
           <w:rFonts w:ascii="Palatino Linotype" w:hAnsi="Palatino Linotype"/>
           <w:sz w:val="24"/>
@@ -12423,6 +12836,7 @@
       <w:pPr>
         <w:pStyle w:val="Ttulo1"/>
         <w:ind w:firstLine="0"/>
+        <w:jc w:val="both"/>
         <w:rPr>
           <w:rFonts w:ascii="Palatino Linotype" w:hAnsi="Palatino Linotype"/>
           <w:b/>
@@ -12453,6 +12867,7 @@
     </w:p>
     <w:p>
       <w:pPr>
+        <w:jc w:val="both"/>
         <w:rPr>
           <w:rFonts w:ascii="Palatino Linotype" w:hAnsi="Palatino Linotype"/>
           <w:sz w:val="24"/>
@@ -12492,6 +12907,7 @@
     </w:p>
     <w:p>
       <w:pPr>
+        <w:jc w:val="both"/>
         <w:rPr>
           <w:rFonts w:ascii="Palatino Linotype" w:hAnsi="Palatino Linotype"/>
           <w:sz w:val="24"/>
@@ -12551,6 +12967,7 @@
     </w:p>
     <w:p>
       <w:pPr>
+        <w:jc w:val="both"/>
         <w:rPr>
           <w:rFonts w:ascii="Palatino Linotype" w:hAnsi="Palatino Linotype"/>
           <w:sz w:val="24"/>
@@ -12590,6 +13007,7 @@
     </w:p>
     <w:p>
       <w:pPr>
+        <w:jc w:val="both"/>
         <w:rPr>
           <w:rFonts w:ascii="Palatino Linotype" w:hAnsi="Palatino Linotype"/>
           <w:sz w:val="24"/>
@@ -12597,28 +13015,42 @@
           <w:lang w:eastAsia="es-ES"/>
         </w:rPr>
       </w:pPr>
-      <w:r>
+    </w:p>
+    <w:p>
+      <w:pPr>
+        <w:jc w:val="both"/>
         <w:rPr>
           <w:rFonts w:ascii="Palatino Linotype" w:hAnsi="Palatino Linotype"/>
           <w:sz w:val="24"/>
           <w:szCs w:val="24"/>
           <w:lang w:eastAsia="es-ES"/>
         </w:rPr>
-        <w:t xml:space="preserve">En cuanto a la interfaz de usuario y la lógica de negocio, se trabajará en la creación de pantallas clave, como la de búsqueda de eventos, la de creación de nuevos </w:t>
-      </w:r>
-      <w:r>
+      </w:pPr>
+    </w:p>
+    <w:p>
+      <w:pPr>
+        <w:jc w:val="both"/>
         <w:rPr>
           <w:rFonts w:ascii="Palatino Linotype" w:hAnsi="Palatino Linotype"/>
           <w:sz w:val="24"/>
           <w:szCs w:val="24"/>
           <w:lang w:eastAsia="es-ES"/>
         </w:rPr>
+      </w:pPr>
+      <w:r>
+        <w:rPr>
+          <w:rFonts w:ascii="Palatino Linotype" w:hAnsi="Palatino Linotype"/>
+          <w:sz w:val="24"/>
+          <w:szCs w:val="24"/>
+          <w:lang w:eastAsia="es-ES"/>
+        </w:rPr>
         <w:lastRenderedPageBreak/>
-        <w:t>eventos y la de visualización de la lista de eventos. Cada una de estas pantallas contará con su propia funcionalidad y diseño, optimizados para ofrecer una experiencia de usuario intuitiva y fluida.</w:t>
-      </w:r>
-    </w:p>
-    <w:p>
-      <w:pPr>
+        <w:t>En cuanto a la interfaz de usuario y la lógica de negocio, se trabajará en la creación de pantallas clave, como la de búsqueda de eventos, la de creación de nuevos eventos y la de visualización de la lista de eventos. Cada una de estas pantallas contará con su propia funcionalidad y diseño, optimizados para ofrecer una experiencia de usuario intuitiva y fluida.</w:t>
+      </w:r>
+    </w:p>
+    <w:p>
+      <w:pPr>
+        <w:jc w:val="both"/>
         <w:rPr>
           <w:rFonts w:ascii="Palatino Linotype" w:hAnsi="Palatino Linotype"/>
           <w:sz w:val="24"/>
@@ -12636,11 +13068,16 @@
         <w:t>Finalmente, se planea la integración del agente de inteligencia artificial dentro de la aplicación. Este agente proporcionará asistencia inteligente y proactiva, mejorando la interacción del usuario con la aplicación y ofreciendo recomendaciones personalizadas según sus necesidades y preferencias.</w:t>
       </w:r>
     </w:p>
-    <w:p/>
+    <w:p>
+      <w:pPr>
+        <w:jc w:val="both"/>
+      </w:pPr>
+    </w:p>
     <w:p>
       <w:pPr>
         <w:pStyle w:val="Ttulo1"/>
         <w:ind w:firstLine="0"/>
+        <w:jc w:val="both"/>
         <w:rPr>
           <w:rFonts w:ascii="Palatino Linotype" w:hAnsi="Palatino Linotype"/>
           <w:b/>
@@ -12662,6 +13099,7 @@
     </w:p>
     <w:p>
       <w:pPr>
+        <w:jc w:val="both"/>
         <w:rPr>
           <w:rFonts w:ascii="Palatino Linotype" w:hAnsi="Palatino Linotype"/>
           <w:sz w:val="24"/>
@@ -12761,6 +13199,7 @@
     </w:p>
     <w:p>
       <w:pPr>
+        <w:jc w:val="both"/>
         <w:rPr>
           <w:rFonts w:ascii="Palatino Linotype" w:hAnsi="Palatino Linotype"/>
           <w:sz w:val="24"/>
@@ -12780,6 +13219,7 @@
     </w:p>
     <w:p>
       <w:pPr>
+        <w:jc w:val="both"/>
         <w:rPr>
           <w:rFonts w:ascii="Palatino Linotype" w:hAnsi="Palatino Linotype"/>
           <w:sz w:val="24"/>
@@ -12839,6 +13279,7 @@
     </w:p>
     <w:p>
       <w:pPr>
+        <w:jc w:val="both"/>
         <w:rPr>
           <w:rFonts w:ascii="Palatino Linotype" w:hAnsi="Palatino Linotype"/>
           <w:sz w:val="24"/>
@@ -12958,6 +13399,7 @@
     </w:p>
     <w:p>
       <w:pPr>
+        <w:jc w:val="both"/>
         <w:rPr>
           <w:rFonts w:ascii="Palatino Linotype" w:hAnsi="Palatino Linotype"/>
           <w:sz w:val="24"/>
@@ -13007,6 +13449,7 @@
     </w:p>
     <w:p>
       <w:pPr>
+        <w:jc w:val="both"/>
         <w:rPr>
           <w:rFonts w:ascii="Palatino Linotype" w:hAnsi="Palatino Linotype"/>
           <w:sz w:val="24"/>
@@ -14635,35 +15078,7 @@
             <w:sz w:val="28"/>
             <w:szCs w:val="28"/>
           </w:rPr>
-          <w:t>ENLACE AL G</w:t>
-        </w:r>
-        <w:r>
-          <w:rPr>
-            <w:rStyle w:val="Hipervnculo"/>
-            <w:rFonts w:ascii="Palatino Linotype" w:hAnsi="Palatino Linotype"/>
-            <w:b/>
-            <w:bCs/>
-            <w:i/>
-            <w:iCs/>
-            <w:color w:val="auto"/>
-            <w:sz w:val="28"/>
-            <w:szCs w:val="28"/>
-          </w:rPr>
-          <w:t>I</w:t>
-        </w:r>
-        <w:r>
-          <w:rPr>
-            <w:rStyle w:val="Hipervnculo"/>
-            <w:rFonts w:ascii="Palatino Linotype" w:hAnsi="Palatino Linotype"/>
-            <w:b/>
-            <w:bCs/>
-            <w:i/>
-            <w:iCs/>
-            <w:color w:val="auto"/>
-            <w:sz w:val="28"/>
-            <w:szCs w:val="28"/>
-          </w:rPr>
-          <w:t>THUB DEL PROYECTO</w:t>
+          <w:t>ENLACE AL GITHUB DEL PROYECTO</w:t>
         </w:r>
         <w:bookmarkEnd w:id="61"/>
       </w:hyperlink>
@@ -15871,7 +16286,7 @@
       <w:lvlText w:val=""/>
       <w:lvlJc w:val="left"/>
       <w:pPr>
-        <w:ind w:left="720" w:hanging="360"/>
+        <w:ind w:left="1068" w:hanging="360"/>
       </w:pPr>
       <w:rPr>
         <w:rFonts w:ascii="Symbol" w:hAnsi="Symbol" w:hint="default"/>
@@ -15883,7 +16298,7 @@
       <w:lvlText w:val="o"/>
       <w:lvlJc w:val="left"/>
       <w:pPr>
-        <w:ind w:left="1440" w:hanging="360"/>
+        <w:ind w:left="1788" w:hanging="360"/>
       </w:pPr>
       <w:rPr>
         <w:rFonts w:ascii="Courier New" w:hAnsi="Courier New" w:cs="Courier New" w:hint="default"/>
@@ -15895,7 +16310,7 @@
       <w:lvlText w:val=""/>
       <w:lvlJc w:val="left"/>
       <w:pPr>
-        <w:ind w:left="2160" w:hanging="360"/>
+        <w:ind w:left="2508" w:hanging="360"/>
       </w:pPr>
       <w:rPr>
         <w:rFonts w:ascii="Wingdings" w:hAnsi="Wingdings" w:hint="default"/>
@@ -15907,7 +16322,7 @@
       <w:lvlText w:val=""/>
       <w:lvlJc w:val="left"/>
       <w:pPr>
-        <w:ind w:left="2880" w:hanging="360"/>
+        <w:ind w:left="3228" w:hanging="360"/>
       </w:pPr>
       <w:rPr>
         <w:rFonts w:ascii="Symbol" w:hAnsi="Symbol" w:hint="default"/>
@@ -15919,7 +16334,7 @@
       <w:lvlText w:val="o"/>
       <w:lvlJc w:val="left"/>
       <w:pPr>
-        <w:ind w:left="3600" w:hanging="360"/>
+        <w:ind w:left="3948" w:hanging="360"/>
       </w:pPr>
       <w:rPr>
         <w:rFonts w:ascii="Courier New" w:hAnsi="Courier New" w:cs="Courier New" w:hint="default"/>
@@ -15931,7 +16346,7 @@
       <w:lvlText w:val=""/>
       <w:lvlJc w:val="left"/>
       <w:pPr>
-        <w:ind w:left="4320" w:hanging="360"/>
+        <w:ind w:left="4668" w:hanging="360"/>
       </w:pPr>
       <w:rPr>
         <w:rFonts w:ascii="Wingdings" w:hAnsi="Wingdings" w:hint="default"/>
@@ -15943,7 +16358,7 @@
       <w:lvlText w:val=""/>
       <w:lvlJc w:val="left"/>
       <w:pPr>
-        <w:ind w:left="5040" w:hanging="360"/>
+        <w:ind w:left="5388" w:hanging="360"/>
       </w:pPr>
       <w:rPr>
         <w:rFonts w:ascii="Symbol" w:hAnsi="Symbol" w:hint="default"/>
@@ -15955,7 +16370,7 @@
       <w:lvlText w:val="o"/>
       <w:lvlJc w:val="left"/>
       <w:pPr>
-        <w:ind w:left="5760" w:hanging="360"/>
+        <w:ind w:left="6108" w:hanging="360"/>
       </w:pPr>
       <w:rPr>
         <w:rFonts w:ascii="Courier New" w:hAnsi="Courier New" w:cs="Courier New" w:hint="default"/>
@@ -15967,7 +16382,7 @@
       <w:lvlText w:val=""/>
       <w:lvlJc w:val="left"/>
       <w:pPr>
-        <w:ind w:left="6480" w:hanging="360"/>
+        <w:ind w:left="6828" w:hanging="360"/>
       </w:pPr>
       <w:rPr>
         <w:rFonts w:ascii="Wingdings" w:hAnsi="Wingdings" w:hint="default"/>
@@ -17217,7 +17632,7 @@
       <w:lvlText w:val=""/>
       <w:lvlJc w:val="left"/>
       <w:pPr>
-        <w:ind w:left="720" w:hanging="360"/>
+        <w:ind w:left="1068" w:hanging="360"/>
       </w:pPr>
       <w:rPr>
         <w:rFonts w:ascii="Symbol" w:hAnsi="Symbol" w:hint="default"/>
@@ -17229,7 +17644,7 @@
       <w:lvlText w:val="o"/>
       <w:lvlJc w:val="left"/>
       <w:pPr>
-        <w:ind w:left="1440" w:hanging="360"/>
+        <w:ind w:left="1788" w:hanging="360"/>
       </w:pPr>
       <w:rPr>
         <w:rFonts w:ascii="Courier New" w:hAnsi="Courier New" w:cs="Courier New" w:hint="default"/>
@@ -17241,7 +17656,7 @@
       <w:lvlText w:val=""/>
       <w:lvlJc w:val="left"/>
       <w:pPr>
-        <w:ind w:left="2160" w:hanging="360"/>
+        <w:ind w:left="2508" w:hanging="360"/>
       </w:pPr>
       <w:rPr>
         <w:rFonts w:ascii="Wingdings" w:hAnsi="Wingdings" w:hint="default"/>
@@ -17253,7 +17668,7 @@
       <w:lvlText w:val=""/>
       <w:lvlJc w:val="left"/>
       <w:pPr>
-        <w:ind w:left="2880" w:hanging="360"/>
+        <w:ind w:left="3228" w:hanging="360"/>
       </w:pPr>
       <w:rPr>
         <w:rFonts w:ascii="Symbol" w:hAnsi="Symbol" w:hint="default"/>
@@ -17265,7 +17680,7 @@
       <w:lvlText w:val="o"/>
       <w:lvlJc w:val="left"/>
       <w:pPr>
-        <w:ind w:left="3600" w:hanging="360"/>
+        <w:ind w:left="3948" w:hanging="360"/>
       </w:pPr>
       <w:rPr>
         <w:rFonts w:ascii="Courier New" w:hAnsi="Courier New" w:cs="Courier New" w:hint="default"/>
@@ -17277,7 +17692,7 @@
       <w:lvlText w:val=""/>
       <w:lvlJc w:val="left"/>
       <w:pPr>
-        <w:ind w:left="4320" w:hanging="360"/>
+        <w:ind w:left="4668" w:hanging="360"/>
       </w:pPr>
       <w:rPr>
         <w:rFonts w:ascii="Wingdings" w:hAnsi="Wingdings" w:hint="default"/>
@@ -17289,7 +17704,7 @@
       <w:lvlText w:val=""/>
       <w:lvlJc w:val="left"/>
       <w:pPr>
-        <w:ind w:left="5040" w:hanging="360"/>
+        <w:ind w:left="5388" w:hanging="360"/>
       </w:pPr>
       <w:rPr>
         <w:rFonts w:ascii="Symbol" w:hAnsi="Symbol" w:hint="default"/>
@@ -17301,7 +17716,7 @@
       <w:lvlText w:val="o"/>
       <w:lvlJc w:val="left"/>
       <w:pPr>
-        <w:ind w:left="5760" w:hanging="360"/>
+        <w:ind w:left="6108" w:hanging="360"/>
       </w:pPr>
       <w:rPr>
         <w:rFonts w:ascii="Courier New" w:hAnsi="Courier New" w:cs="Courier New" w:hint="default"/>
@@ -17313,7 +17728,7 @@
       <w:lvlText w:val=""/>
       <w:lvlJc w:val="left"/>
       <w:pPr>
-        <w:ind w:left="6480" w:hanging="360"/>
+        <w:ind w:left="6828" w:hanging="360"/>
       </w:pPr>
       <w:rPr>
         <w:rFonts w:ascii="Wingdings" w:hAnsi="Wingdings" w:hint="default"/>

</xml_diff>